<commit_message>
(C)    cheat sheet updates
</commit_message>
<xml_diff>
--- a/Suppl/Source Control Ref - Jmr.docx
+++ b/Suppl/Source Control Ref - Jmr.docx
@@ -145,14 +145,7 @@
           <w:color w:val="000000"/>
         </w:rPr>
         <w:tab/>
-        <w:t xml:space="preserve">easy and quick when practiced right, cross platform too. The </w:t>
-      </w:r>
-      <w:r>
-        <w:rPr>
-          <w:rFonts w:ascii="Calibri" w:eastAsia="Calibri, Calibri" w:hAnsi="Calibri" w:cs="Calibri, Calibri"/>
-          <w:color w:val="000000"/>
-        </w:rPr>
-        <w:t xml:space="preserve">following doc illustrates this with </w:t>
+        <w:t xml:space="preserve">easy and quick when practiced right, cross platform too. The following doc illustrates this with </w:t>
       </w:r>
       <w:r>
         <w:rPr>
@@ -261,7 +254,7 @@
           <w:rFonts w:ascii="Calibri" w:eastAsia="Calibri, Calibri" w:hAnsi="Calibri" w:cs="Calibri, Calibri"/>
           <w:color w:val="000000"/>
         </w:rPr>
-        <w:t>9/10/19</w:t>
+        <w:t>5/25/20</w:t>
       </w:r>
     </w:p>
     <w:p>
@@ -289,12 +282,6 @@
         <w:gridCol w:w="5595"/>
       </w:tblGrid>
       <w:tr>
-        <w:tblPrEx>
-          <w:tblCellMar>
-            <w:top w:w="0" w:type="dxa"/>
-            <w:bottom w:w="0" w:type="dxa"/>
-          </w:tblCellMar>
-        </w:tblPrEx>
         <w:tc>
           <w:tcPr>
             <w:tcW w:w="5594" w:type="dxa"/>
@@ -440,13 +427,7 @@
               <w:rPr>
                 <w:rFonts w:ascii="Calibri" w:hAnsi="Calibri"/>
               </w:rPr>
-              <w:t xml:space="preserve">e.g. on </w:t>
-            </w:r>
-            <w:r>
-              <w:rPr>
-                <w:rFonts w:ascii="Calibri" w:hAnsi="Calibri"/>
-              </w:rPr>
-              <w:t>'</w:t>
+              <w:t>e.g. on '</w:t>
             </w:r>
             <w:hyperlink r:id="rId7" w:history="1">
               <w:r>
@@ -623,13 +604,7 @@
               <w:rPr>
                 <w:rFonts w:ascii="Calibri" w:hAnsi="Calibri"/>
               </w:rPr>
-              <w:t>GitHub De</w:t>
-            </w:r>
-            <w:r>
-              <w:rPr>
-                <w:rFonts w:ascii="Calibri" w:hAnsi="Calibri"/>
-              </w:rPr>
-              <w:t>sktop</w:t>
+              <w:t>GitHub Desktop</w:t>
             </w:r>
           </w:p>
           <w:p>
@@ -817,14 +792,7 @@
           <w:rFonts w:ascii="Calibri" w:eastAsia="Calibri, Calibri" w:hAnsi="Calibri" w:cs="Calibri, Calibri"/>
           <w:color w:val="000000"/>
         </w:rPr>
-        <w:t xml:space="preserve">If content </w:t>
-      </w:r>
-      <w:r>
-        <w:rPr>
-          <w:rFonts w:ascii="Calibri" w:eastAsia="Calibri, Calibri" w:hAnsi="Calibri" w:cs="Calibri, Calibri"/>
-          <w:color w:val="000000"/>
-        </w:rPr>
-        <w:t>changes are made, date is  sufficient for tracking</w:t>
+        <w:t>If content changes are made, date is  sufficient for tracking</w:t>
       </w:r>
     </w:p>
     <w:p>
@@ -918,7 +886,7 @@
         <mc:AlternateContent>
           <mc:Choice Requires="wps">
             <w:drawing>
-              <wp:anchor distT="0" distB="0" distL="114300" distR="114300" simplePos="0" relativeHeight="251658240" behindDoc="0" locked="0" layoutInCell="1" allowOverlap="1" wp14:anchorId="66A70766" wp14:editId="30D3CE90">
+              <wp:anchor distT="0" distB="0" distL="114300" distR="114300" simplePos="0" relativeHeight="251657216" behindDoc="0" locked="0" layoutInCell="1" allowOverlap="1" wp14:anchorId="66A70766" wp14:editId="5E7ED6FB">
                 <wp:simplePos x="0" y="0"/>
                 <wp:positionH relativeFrom="column">
                   <wp:posOffset>3675247</wp:posOffset>
@@ -953,10 +921,8 @@
                           <w:p>
                             <w:pPr>
                               <w:pStyle w:val="Figure"/>
+                              <w:keepNext/>
                               <w:jc w:val="center"/>
-                              <w:rPr>
-                                <w:rFonts w:ascii="Calibri" w:hAnsi="Calibri"/>
-                              </w:rPr>
                             </w:pPr>
                             <w:r>
                               <w:rPr>
@@ -1005,9 +971,20 @@
                                 </wp:inline>
                               </w:drawing>
                             </w:r>
+                          </w:p>
+                          <w:p>
+                            <w:pPr>
+                              <w:pStyle w:val="Caption"/>
+                              <w:jc w:val="center"/>
+                              <w:rPr>
+                                <w:rFonts w:asciiTheme="majorHAnsi" w:hAnsiTheme="majorHAnsi" w:cstheme="majorHAnsi"/>
+                                <w:i w:val="0"/>
+                                <w:iCs w:val="0"/>
+                              </w:rPr>
+                            </w:pPr>
                             <w:r>
                               <w:rPr>
-                                <w:rFonts w:ascii="Calibri" w:hAnsi="Calibri"/>
+                                <w:rFonts w:asciiTheme="majorHAnsi" w:hAnsiTheme="majorHAnsi" w:cstheme="majorHAnsi"/>
                                 <w:b/>
                                 <w:bCs/>
                                 <w:i w:val="0"/>
@@ -1017,17 +994,11 @@
                             </w:r>
                             <w:r>
                               <w:rPr>
-                                <w:rFonts w:ascii="Calibri" w:hAnsi="Calibri"/>
-                              </w:rPr>
-                              <w:t xml:space="preserve"> </w:t>
-                            </w:r>
-                            <w:r>
-                              <w:rPr>
-                                <w:rFonts w:ascii="Calibri" w:hAnsi="Calibri"/>
+                                <w:rFonts w:asciiTheme="majorHAnsi" w:hAnsiTheme="majorHAnsi" w:cstheme="majorHAnsi"/>
                                 <w:i w:val="0"/>
                                 <w:iCs w:val="0"/>
                               </w:rPr>
-                              <w:t>Example Repository</w:t>
+                              <w:t xml:space="preserve"> Example Repository</w:t>
                             </w:r>
                           </w:p>
                         </w:txbxContent>
@@ -1047,16 +1018,14 @@
                 <v:stroke joinstyle="miter"/>
                 <v:path gradientshapeok="t" o:connecttype="rect"/>
               </v:shapetype>
-              <v:shape id="Frame1" o:spid="_x0000_s1026" type="#_x0000_t202" style="position:absolute;left:0;text-align:left;margin-left:289.4pt;margin-top:2.65pt;width:264.4pt;height:201.9pt;z-index:251658240;visibility:visible;mso-wrap-style:none;mso-wrap-distance-left:9pt;mso-wrap-distance-top:0;mso-wrap-distance-right:9pt;mso-wrap-distance-bottom:0;mso-position-horizontal:absolute;mso-position-horizontal-relative:text;mso-position-vertical:absolute;mso-position-vertical-relative:text;v-text-anchor:top" o:gfxdata="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" filled="f" stroked="f">
+              <v:shape id="Frame1" o:spid="_x0000_s1026" type="#_x0000_t202" style="position:absolute;left:0;text-align:left;margin-left:289.4pt;margin-top:2.65pt;width:264.4pt;height:201.9pt;z-index:251657216;visibility:visible;mso-wrap-style:none;mso-wrap-distance-left:9pt;mso-wrap-distance-top:0;mso-wrap-distance-right:9pt;mso-wrap-distance-bottom:0;mso-position-horizontal:absolute;mso-position-horizontal-relative:text;mso-position-vertical:absolute;mso-position-vertical-relative:text;v-text-anchor:top" o:gfxdata="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" filled="f" stroked="f">
                 <v:textbox style="mso-fit-shape-to-text:t" inset="0,0,0,0">
                   <w:txbxContent>
                     <w:p>
                       <w:pPr>
                         <w:pStyle w:val="Figure"/>
+                        <w:keepNext/>
                         <w:jc w:val="center"/>
-                        <w:rPr>
-                          <w:rFonts w:ascii="Calibri" w:hAnsi="Calibri"/>
-                        </w:rPr>
                       </w:pPr>
                       <w:r>
                         <w:rPr>
@@ -1105,9 +1074,20 @@
                           </wp:inline>
                         </w:drawing>
                       </w:r>
+                    </w:p>
+                    <w:p>
+                      <w:pPr>
+                        <w:pStyle w:val="Caption"/>
+                        <w:jc w:val="center"/>
+                        <w:rPr>
+                          <w:rFonts w:asciiTheme="majorHAnsi" w:hAnsiTheme="majorHAnsi" w:cstheme="majorHAnsi"/>
+                          <w:i w:val="0"/>
+                          <w:iCs w:val="0"/>
+                        </w:rPr>
+                      </w:pPr>
                       <w:r>
                         <w:rPr>
-                          <w:rFonts w:ascii="Calibri" w:hAnsi="Calibri"/>
+                          <w:rFonts w:asciiTheme="majorHAnsi" w:hAnsiTheme="majorHAnsi" w:cstheme="majorHAnsi"/>
                           <w:b/>
                           <w:bCs/>
                           <w:i w:val="0"/>
@@ -1117,17 +1097,11 @@
                       </w:r>
                       <w:r>
                         <w:rPr>
-                          <w:rFonts w:ascii="Calibri" w:hAnsi="Calibri"/>
-                        </w:rPr>
-                        <w:t xml:space="preserve"> </w:t>
-                      </w:r>
-                      <w:r>
-                        <w:rPr>
-                          <w:rFonts w:ascii="Calibri" w:hAnsi="Calibri"/>
+                          <w:rFonts w:asciiTheme="majorHAnsi" w:hAnsiTheme="majorHAnsi" w:cstheme="majorHAnsi"/>
                           <w:i w:val="0"/>
                           <w:iCs w:val="0"/>
                         </w:rPr>
-                        <w:t>Example Repository</w:t>
+                        <w:t xml:space="preserve"> Example Repository</w:t>
                       </w:r>
                     </w:p>
                   </w:txbxContent>
@@ -1273,16 +1247,7 @@
           <w:sz w:val="22"/>
           <w:szCs w:val="22"/>
         </w:rPr>
-        <w:t xml:space="preserve"> The example shown in Figure 1 </w:t>
-      </w:r>
-      <w:r>
-        <w:rPr>
-          <w:rFonts w:ascii="Calibri, Calibri" w:eastAsia="Calibri, Calibri" w:hAnsi="Calibri, Calibri" w:cs="Calibri, Calibri"/>
-          <w:color w:val="000000"/>
-          <w:sz w:val="22"/>
-          <w:szCs w:val="22"/>
-        </w:rPr>
-        <w:t>illustrates:</w:t>
+        <w:t xml:space="preserve"> The example shown in Figure 1 illustrates:</w:t>
       </w:r>
     </w:p>
     <w:p>
@@ -1745,13 +1710,7 @@
           <w:rFonts w:ascii="Calibri" w:hAnsi="Calibri"/>
         </w:rPr>
         <w:tab/>
-        <w:t xml:space="preserve">Version control is a system that records </w:t>
-      </w:r>
-      <w:r>
-        <w:rPr>
-          <w:rFonts w:ascii="Calibri" w:hAnsi="Calibri"/>
-        </w:rPr>
-        <w:t xml:space="preserve">changes over time so that you can access them later. This allows for </w:t>
+        <w:t xml:space="preserve">Version control is a system that records changes over time so that you can access them later. This allows for </w:t>
       </w:r>
       <w:r>
         <w:rPr>
@@ -1830,13 +1789,7 @@
         <w:rPr>
           <w:rFonts w:ascii="Calibri" w:hAnsi="Calibri"/>
         </w:rPr>
-        <w:t>S</w:t>
-      </w:r>
-      <w:r>
-        <w:rPr>
-          <w:rFonts w:ascii="Calibri" w:hAnsi="Calibri"/>
-        </w:rPr>
-        <w:t>ee who last modified something that might be causing a problem</w:t>
+        <w:t>See who last modified something that might be causing a problem</w:t>
       </w:r>
     </w:p>
     <w:p>
@@ -1895,13 +1848,7 @@
           <w:rFonts w:ascii="Calibri" w:hAnsi="Calibri"/>
         </w:rPr>
         <w:tab/>
-        <w:t>perhaps the best part, you get</w:t>
-      </w:r>
-      <w:r>
-        <w:rPr>
-          <w:rFonts w:ascii="Calibri" w:hAnsi="Calibri"/>
-        </w:rPr>
-        <w:t xml:space="preserve"> all this for very little overhead. It's easy!</w:t>
+        <w:t>perhaps the best part, you get all this for very little overhead. It's easy!</w:t>
       </w:r>
     </w:p>
     <w:p>
@@ -1957,13 +1904,7 @@
         <w:rPr>
           <w:rFonts w:ascii="Calibri" w:hAnsi="Calibri"/>
         </w:rPr>
-        <w:t>"). If clever they may even timestamp it, achievi</w:t>
-      </w:r>
-      <w:r>
-        <w:rPr>
-          <w:rFonts w:ascii="Calibri" w:hAnsi="Calibri"/>
-        </w:rPr>
-        <w:t xml:space="preserve">ng version-control in principle. This </w:t>
+        <w:t xml:space="preserve">"). If clever they may even timestamp it, achieving version-control in principle. This </w:t>
       </w:r>
       <w:r>
         <w:rPr>
@@ -1997,23 +1938,470 @@
       <w:r>
         <w:rPr>
           <w:rFonts w:ascii="Calibri" w:hAnsi="Calibri"/>
+          <w:noProof/>
+        </w:rPr>
+        <mc:AlternateContent>
+          <mc:Choice Requires="wpg">
+            <w:drawing>
+              <wp:anchor distT="0" distB="0" distL="114300" distR="114300" simplePos="0" relativeHeight="251662336" behindDoc="1" locked="0" layoutInCell="1" allowOverlap="1" wp14:anchorId="5AC8EA29" wp14:editId="4BF39533">
+                <wp:simplePos x="0" y="0"/>
+                <wp:positionH relativeFrom="column">
+                  <wp:posOffset>4168439</wp:posOffset>
+                </wp:positionH>
+                <wp:positionV relativeFrom="paragraph">
+                  <wp:posOffset>608629</wp:posOffset>
+                </wp:positionV>
+                <wp:extent cx="2774315" cy="2227580"/>
+                <wp:effectExtent l="0" t="0" r="6985" b="1270"/>
+                <wp:wrapTight wrapText="bothSides">
+                  <wp:wrapPolygon edited="0">
+                    <wp:start x="0" y="0"/>
+                    <wp:lineTo x="0" y="21428"/>
+                    <wp:lineTo x="21506" y="21428"/>
+                    <wp:lineTo x="21506" y="0"/>
+                    <wp:lineTo x="0" y="0"/>
+                  </wp:wrapPolygon>
+                </wp:wrapTight>
+                <wp:docPr id="16" name="Group 16"/>
+                <wp:cNvGraphicFramePr/>
+                <a:graphic xmlns:a="http://schemas.openxmlformats.org/drawingml/2006/main">
+                  <a:graphicData uri="http://schemas.microsoft.com/office/word/2010/wordprocessingGroup">
+                    <wpg:wgp>
+                      <wpg:cNvGrpSpPr/>
+                      <wpg:grpSpPr>
+                        <a:xfrm>
+                          <a:off x="0" y="0"/>
+                          <a:ext cx="2774315" cy="2227580"/>
+                          <a:chOff x="0" y="0"/>
+                          <a:chExt cx="2774315" cy="2227580"/>
+                        </a:xfrm>
+                      </wpg:grpSpPr>
+                      <pic:pic xmlns:pic="http://schemas.openxmlformats.org/drawingml/2006/picture">
+                        <pic:nvPicPr>
+                          <pic:cNvPr id="12" name="Picture 12"/>
+                          <pic:cNvPicPr>
+                            <a:picLocks noChangeAspect="1"/>
+                          </pic:cNvPicPr>
+                        </pic:nvPicPr>
+                        <pic:blipFill>
+                          <a:blip r:embed="rId11">
+                            <a:extLst>
+                              <a:ext uri="{28A0092B-C50C-407E-A947-70E740481C1C}">
+                                <a14:useLocalDpi xmlns:a14="http://schemas.microsoft.com/office/drawing/2010/main" val="0"/>
+                              </a:ext>
+                            </a:extLst>
+                          </a:blip>
+                          <a:srcRect/>
+                          <a:stretch>
+                            <a:fillRect/>
+                          </a:stretch>
+                        </pic:blipFill>
+                        <pic:spPr bwMode="auto">
+                          <a:xfrm>
+                            <a:off x="0" y="0"/>
+                            <a:ext cx="2774315" cy="2227580"/>
+                          </a:xfrm>
+                          <a:prstGeom prst="rect">
+                            <a:avLst/>
+                          </a:prstGeom>
+                          <a:noFill/>
+                          <a:ln>
+                            <a:noFill/>
+                          </a:ln>
+                        </pic:spPr>
+                      </pic:pic>
+                      <wps:wsp>
+                        <wps:cNvPr id="13" name="Text Box 13"/>
+                        <wps:cNvSpPr txBox="1"/>
+                        <wps:spPr>
+                          <a:xfrm>
+                            <a:off x="2057273" y="94130"/>
+                            <a:ext cx="646430" cy="133985"/>
+                          </a:xfrm>
+                          <a:prstGeom prst="rect">
+                            <a:avLst/>
+                          </a:prstGeom>
+                          <a:noFill/>
+                          <a:ln>
+                            <a:noFill/>
+                          </a:ln>
+                        </wps:spPr>
+                        <wps:txbx>
+                          <w:txbxContent>
+                            <w:p>
+                              <w:r>
+                                <w:rPr>
+                                  <w:rFonts w:ascii="Calibri" w:hAnsi="Calibri"/>
+                                  <w:i/>
+                                  <w:iCs/>
+                                  <w:sz w:val="16"/>
+                                  <w:szCs w:val="16"/>
+                                </w:rPr>
+                                <w:t xml:space="preserve">“.git/“ </w:t>
+                              </w:r>
+                              <w:r>
+                                <w:rPr>
+                                  <w:rFonts w:ascii="Calibri" w:hAnsi="Calibri"/>
+                                  <w:sz w:val="16"/>
+                                  <w:szCs w:val="16"/>
+                                </w:rPr>
+                                <w:t>directory</w:t>
+                              </w:r>
+                            </w:p>
+                          </w:txbxContent>
+                        </wps:txbx>
+                        <wps:bodyPr vert="horz" wrap="none" lIns="0" tIns="0" rIns="0" bIns="0" compatLnSpc="0">
+                          <a:noAutofit/>
+                        </wps:bodyPr>
+                      </wps:wsp>
+                      <wps:wsp>
+                        <wps:cNvPr id="15" name="Arc 15"/>
+                        <wps:cNvSpPr/>
+                        <wps:spPr>
+                          <a:xfrm rot="1635985">
+                            <a:off x="2014817" y="194983"/>
+                            <a:ext cx="186055" cy="276860"/>
+                          </a:xfrm>
+                          <a:prstGeom prst="arc">
+                            <a:avLst>
+                              <a:gd name="adj1" fmla="val 6618439"/>
+                              <a:gd name="adj2" fmla="val 13266704"/>
+                            </a:avLst>
+                          </a:prstGeom>
+                          <a:ln>
+                            <a:solidFill>
+                              <a:schemeClr val="tx1"/>
+                            </a:solidFill>
+                            <a:headEnd type="none" w="med" len="med"/>
+                            <a:tailEnd type="arrow" w="sm" len="sm"/>
+                          </a:ln>
+                        </wps:spPr>
+                        <wps:style>
+                          <a:lnRef idx="1">
+                            <a:schemeClr val="accent1"/>
+                          </a:lnRef>
+                          <a:fillRef idx="0">
+                            <a:schemeClr val="accent1"/>
+                          </a:fillRef>
+                          <a:effectRef idx="0">
+                            <a:schemeClr val="accent1"/>
+                          </a:effectRef>
+                          <a:fontRef idx="minor">
+                            <a:schemeClr val="tx1"/>
+                          </a:fontRef>
+                        </wps:style>
+                        <wps:bodyPr rot="0" spcFirstLastPara="0" vertOverflow="overflow" horzOverflow="overflow" vert="horz" wrap="square" lIns="91440" tIns="45720" rIns="91440" bIns="45720" numCol="1" spcCol="0" rtlCol="0" fromWordArt="0" anchor="ctr" anchorCtr="0" forceAA="0" compatLnSpc="1">
+                          <a:prstTxWarp prst="textNoShape">
+                            <a:avLst/>
+                          </a:prstTxWarp>
+                          <a:noAutofit/>
+                        </wps:bodyPr>
+                      </wps:wsp>
+                    </wpg:wgp>
+                  </a:graphicData>
+                </a:graphic>
+              </wp:anchor>
+            </w:drawing>
+          </mc:Choice>
+          <mc:Fallback>
+            <w:pict>
+              <v:group w14:anchorId="5AC8EA29" id="Group 16" o:spid="_x0000_s1027" style="position:absolute;margin-left:328.2pt;margin-top:47.9pt;width:218.45pt;height:175.4pt;z-index:-251654144" coordsize="27743,22275" o:gfxdata="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">
+                <v:shapetype id="_x0000_t75" coordsize="21600,21600" o:spt="75" o:preferrelative="t" path="m@4@5l@4@11@9@11@9@5xe" filled="f" stroked="f">
+                  <v:stroke joinstyle="miter"/>
+                  <v:formulas>
+                    <v:f eqn="if lineDrawn pixelLineWidth 0"/>
+                    <v:f eqn="sum @0 1 0"/>
+                    <v:f eqn="sum 0 0 @1"/>
+                    <v:f eqn="prod @2 1 2"/>
+                    <v:f eqn="prod @3 21600 pixelWidth"/>
+                    <v:f eqn="prod @3 21600 pixelHeight"/>
+                    <v:f eqn="sum @0 0 1"/>
+                    <v:f eqn="prod @6 1 2"/>
+                    <v:f eqn="prod @7 21600 pixelWidth"/>
+                    <v:f eqn="sum @8 21600 0"/>
+                    <v:f eqn="prod @7 21600 pixelHeight"/>
+                    <v:f eqn="sum @10 21600 0"/>
+                  </v:formulas>
+                  <v:path o:extrusionok="f" gradientshapeok="t" o:connecttype="rect"/>
+                  <o:lock v:ext="edit" aspectratio="t"/>
+                </v:shapetype>
+                <v:shape id="Picture 12" o:spid="_x0000_s1028" type="#_x0000_t75" style="position:absolute;width:27743;height:22275;visibility:visible;mso-wrap-style:square" o:gfxdata="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">
+                  <v:imagedata r:id="rId12" o:title=""/>
+                </v:shape>
+                <v:shape id="Text Box 13" o:spid="_x0000_s1029" type="#_x0000_t202" style="position:absolute;left:20572;top:941;width:6465;height:1340;visibility:visible;mso-wrap-style:none;v-text-anchor:top" o:gfxdata="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" filled="f" stroked="f">
+                  <v:textbox inset="0,0,0,0">
+                    <w:txbxContent>
+                      <w:p>
+                        <w:r>
+                          <w:rPr>
+                            <w:rFonts w:ascii="Calibri" w:hAnsi="Calibri"/>
+                            <w:i/>
+                            <w:iCs/>
+                            <w:sz w:val="16"/>
+                            <w:szCs w:val="16"/>
+                          </w:rPr>
+                          <w:t xml:space="preserve">“.git/“ </w:t>
+                        </w:r>
+                        <w:r>
+                          <w:rPr>
+                            <w:rFonts w:ascii="Calibri" w:hAnsi="Calibri"/>
+                            <w:sz w:val="16"/>
+                            <w:szCs w:val="16"/>
+                          </w:rPr>
+                          <w:t>directory</w:t>
+                        </w:r>
+                      </w:p>
+                    </w:txbxContent>
+                  </v:textbox>
+                </v:shape>
+                <v:shape id="Arc 15" o:spid="_x0000_s1030" style="position:absolute;left:20148;top:1949;width:1860;height:2769;rotation:1786932fd;visibility:visible;mso-wrap-style:square;v-text-anchor:middle" coordsize="186055,276860" o:gfxdata="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" path="m48154,259691nsc23346,239363,6111,203325,1333,161787,-2367,129623,1688,96547,12782,68399r80246,70031l48154,259691xem48154,259691nfc23346,239363,6111,203325,1333,161787,-2367,129623,1688,96547,12782,68399e" filled="f" strokecolor="black [3213]" strokeweight=".5pt">
+                  <v:stroke endarrow="open" endarrowwidth="narrow" endarrowlength="short" joinstyle="miter"/>
+                  <v:path arrowok="t" o:connecttype="custom" o:connectlocs="48154,259691;1333,161787;12782,68399" o:connectangles="0,0,0"/>
+                </v:shape>
+                <w10:wrap type="tight"/>
+              </v:group>
+            </w:pict>
+          </mc:Fallback>
+        </mc:AlternateContent>
+      </w:r>
+      <w:r>
+        <w:rPr>
+          <w:rFonts w:ascii="Calibri" w:hAnsi="Calibri"/>
+        </w:rPr>
+        <w:tab/>
+        <w:t xml:space="preserve">To deal with this issue programmers long ago developed local VCSs that had a simple database that kept  </w:t>
+      </w:r>
+      <w:r>
+        <w:rPr>
+          <w:rFonts w:ascii="Calibri" w:hAnsi="Calibri"/>
+        </w:rPr>
+        <w:tab/>
+        <w:t xml:space="preserve">all the changes to files under revision control. With Git this is quite simply all of the contents within your </w:t>
+      </w:r>
+      <w:r>
+        <w:rPr>
+          <w:rFonts w:ascii="Calibri" w:hAnsi="Calibri"/>
+        </w:rPr>
+        <w:tab/>
+      </w:r>
+      <w:r>
+        <w:rPr>
+          <w:rFonts w:ascii="Calibri" w:hAnsi="Calibri"/>
+          <w:i/>
+          <w:iCs/>
+        </w:rPr>
+        <w:t>.git</w:t>
+      </w:r>
+      <w:r>
+        <w:rPr>
+          <w:rFonts w:ascii="Calibri" w:hAnsi="Calibri"/>
+        </w:rPr>
+        <w:t>/ dir, plain and simple!</w:t>
+      </w:r>
+    </w:p>
+    <w:p>
+      <w:pPr>
+        <w:pStyle w:val="Heading3"/>
+        <w:autoSpaceDE w:val="0"/>
+        <w:spacing w:before="0" w:after="0"/>
+        <w:rPr>
+          <w:rFonts w:ascii="Calibri" w:hAnsi="Calibri"/>
+          <w:sz w:val="24"/>
+          <w:szCs w:val="24"/>
+        </w:rPr>
+      </w:pPr>
+    </w:p>
+    <w:p>
+      <w:pPr>
+        <w:pStyle w:val="Heading3"/>
+        <w:autoSpaceDE w:val="0"/>
+        <w:spacing w:before="0" w:after="0"/>
+        <w:rPr>
+          <w:rFonts w:ascii="Calibri" w:hAnsi="Calibri"/>
+          <w:sz w:val="24"/>
+          <w:szCs w:val="24"/>
+        </w:rPr>
+      </w:pPr>
+      <w:r>
+        <w:rPr>
+          <w:rFonts w:ascii="Calibri" w:hAnsi="Calibri"/>
+          <w:sz w:val="24"/>
+          <w:szCs w:val="24"/>
+        </w:rPr>
+        <w:t>Remote Version Control Systems</w:t>
+      </w:r>
+    </w:p>
+    <w:p>
+      <w:pPr>
+        <w:pStyle w:val="Textbody"/>
+        <w:autoSpaceDE w:val="0"/>
+        <w:spacing w:after="0"/>
+        <w:rPr>
+          <w:rFonts w:ascii="Calibri" w:hAnsi="Calibri"/>
+        </w:rPr>
+      </w:pPr>
+      <w:r>
+        <w:rPr>
+          <w:rFonts w:ascii="Calibri" w:hAnsi="Calibri"/>
+        </w:rPr>
+        <w:tab/>
+        <w:t xml:space="preserve">Take your local </w:t>
+      </w:r>
+      <w:r>
+        <w:rPr>
+          <w:rFonts w:ascii="Calibri" w:hAnsi="Calibri"/>
+          <w:i/>
+          <w:iCs/>
+        </w:rPr>
+        <w:t>.git/</w:t>
+      </w:r>
+      <w:r>
+        <w:rPr>
+          <w:rFonts w:ascii="Calibri" w:hAnsi="Calibri"/>
+        </w:rPr>
+        <w:t xml:space="preserve"> and store its master version on a </w:t>
+      </w:r>
+      <w:r>
+        <w:rPr>
+          <w:rFonts w:ascii="Calibri" w:hAnsi="Calibri"/>
+        </w:rPr>
+        <w:tab/>
+        <w:t xml:space="preserve">remote server, with a clean and snappy interface. </w:t>
+      </w:r>
+      <w:r>
+        <w:rPr>
+          <w:rFonts w:ascii="Calibri" w:hAnsi="Calibri"/>
+        </w:rPr>
+        <w:tab/>
+      </w:r>
+    </w:p>
+    <w:p>
+      <w:pPr>
+        <w:pStyle w:val="Textbody"/>
+        <w:autoSpaceDE w:val="0"/>
+        <w:spacing w:after="0"/>
+        <w:rPr>
+          <w:rFonts w:ascii="Calibri" w:hAnsi="Calibri"/>
+        </w:rPr>
+      </w:pPr>
+    </w:p>
+    <w:p>
+      <w:pPr>
+        <w:pStyle w:val="Textbody"/>
+        <w:autoSpaceDE w:val="0"/>
+        <w:spacing w:after="0"/>
+        <w:rPr>
+          <w:rFonts w:ascii="Calibri" w:hAnsi="Calibri"/>
+        </w:rPr>
+      </w:pPr>
+      <w:r>
+        <w:rPr>
+          <w:rFonts w:ascii="Calibri" w:hAnsi="Calibri"/>
+        </w:rPr>
+        <w:tab/>
+        <w:t xml:space="preserve">Most commonly this is encountered with GitHub, </w:t>
+      </w:r>
+      <w:r>
+        <w:rPr>
+          <w:rFonts w:ascii="Calibri" w:hAnsi="Calibri"/>
+        </w:rPr>
+        <w:tab/>
+        <w:t xml:space="preserve">where </w:t>
+      </w:r>
+      <w:r>
+        <w:rPr>
+          <w:rFonts w:ascii="Calibri" w:hAnsi="Calibri"/>
+          <w:i/>
+          <w:iCs/>
+        </w:rPr>
+        <w:t>.git/</w:t>
+      </w:r>
+      <w:r>
+        <w:rPr>
+          <w:rFonts w:ascii="Calibri" w:hAnsi="Calibri"/>
+        </w:rPr>
+        <w:t xml:space="preserve"> is stored (</w:t>
+      </w:r>
+      <w:r>
+        <w:rPr>
+          <w:rFonts w:ascii="Calibri" w:hAnsi="Calibri"/>
+          <w:i/>
+          <w:iCs/>
+        </w:rPr>
+        <w:t>pushed</w:t>
+      </w:r>
+      <w:r>
+        <w:rPr>
+          <w:rFonts w:ascii="Calibri" w:hAnsi="Calibri"/>
+        </w:rPr>
+        <w:t>) and retrieved (</w:t>
+      </w:r>
+      <w:r>
+        <w:rPr>
+          <w:rFonts w:ascii="Calibri" w:hAnsi="Calibri"/>
+          <w:i/>
+          <w:iCs/>
+        </w:rPr>
+        <w:t>pulled</w:t>
+      </w:r>
+      <w:r>
+        <w:rPr>
+          <w:rFonts w:ascii="Calibri" w:hAnsi="Calibri"/>
+        </w:rPr>
+        <w:t xml:space="preserve">). </w:t>
+      </w:r>
+      <w:r>
+        <w:rPr>
+          <w:rFonts w:ascii="Calibri" w:hAnsi="Calibri"/>
+        </w:rPr>
+        <w:tab/>
+      </w:r>
+    </w:p>
+    <w:p>
+      <w:pPr>
+        <w:pStyle w:val="Textbody"/>
+        <w:autoSpaceDE w:val="0"/>
+        <w:spacing w:after="0"/>
+        <w:rPr>
+          <w:rFonts w:ascii="Calibri" w:hAnsi="Calibri"/>
+        </w:rPr>
+      </w:pPr>
+    </w:p>
+    <w:p>
+      <w:pPr>
+        <w:pStyle w:val="Textbody"/>
+        <w:autoSpaceDE w:val="0"/>
+        <w:spacing w:after="0"/>
+        <w:rPr>
+          <w:rFonts w:ascii="Calibri" w:hAnsi="Calibri"/>
+        </w:rPr>
+      </w:pPr>
+      <w:r>
+        <w:rPr>
           <w:noProof/>
         </w:rPr>
         <mc:AlternateContent>
           <mc:Choice Requires="wps">
             <w:drawing>
-              <wp:anchor distT="0" distB="0" distL="114300" distR="114300" simplePos="0" relativeHeight="2" behindDoc="0" locked="0" layoutInCell="1" allowOverlap="1" wp14:anchorId="48A8437A" wp14:editId="7A317F00">
+              <wp:anchor distT="0" distB="0" distL="114300" distR="114300" simplePos="0" relativeHeight="251664384" behindDoc="1" locked="0" layoutInCell="1" allowOverlap="1" wp14:anchorId="3B395BC0" wp14:editId="76604A72">
                 <wp:simplePos x="0" y="0"/>
                 <wp:positionH relativeFrom="column">
-                  <wp:posOffset>3788267</wp:posOffset>
+                  <wp:posOffset>4235376</wp:posOffset>
                 </wp:positionH>
                 <wp:positionV relativeFrom="paragraph">
-                  <wp:posOffset>539313</wp:posOffset>
+                  <wp:posOffset>730549</wp:posOffset>
                 </wp:positionV>
-                <wp:extent cx="2989082" cy="1852940"/>
+                <wp:extent cx="2774315" cy="635"/>
                 <wp:effectExtent l="0" t="0" r="0" b="0"/>
-                <wp:wrapSquare wrapText="bothSides"/>
-                <wp:docPr id="4" name="Frame2"/>
+                <wp:wrapTight wrapText="bothSides">
+                  <wp:wrapPolygon edited="0">
+                    <wp:start x="0" y="0"/>
+                    <wp:lineTo x="0" y="21600"/>
+                    <wp:lineTo x="21600" y="21600"/>
+                    <wp:lineTo x="21600" y="0"/>
+                  </wp:wrapPolygon>
+                </wp:wrapTight>
+                <wp:docPr id="17" name="Text Box 17"/>
                 <wp:cNvGraphicFramePr/>
                 <a:graphic xmlns:a="http://schemas.openxmlformats.org/drawingml/2006/main">
                   <a:graphicData uri="http://schemas.microsoft.com/office/word/2010/wordprocessingShape">
@@ -2022,80 +2410,34 @@
                       <wps:spPr>
                         <a:xfrm>
                           <a:off x="0" y="0"/>
-                          <a:ext cx="2989082" cy="1852940"/>
+                          <a:ext cx="2774315" cy="635"/>
                         </a:xfrm>
                         <a:prstGeom prst="rect">
                           <a:avLst/>
                         </a:prstGeom>
+                        <a:solidFill>
+                          <a:prstClr val="white"/>
+                        </a:solidFill>
                         <a:ln>
                           <a:noFill/>
-                          <a:prstDash/>
                         </a:ln>
                       </wps:spPr>
                       <wps:txbx>
                         <w:txbxContent>
                           <w:p>
                             <w:pPr>
-                              <w:pStyle w:val="Figure"/>
+                              <w:pStyle w:val="Caption"/>
                               <w:jc w:val="center"/>
                               <w:rPr>
-                                <w:rFonts w:ascii="Calibri" w:hAnsi="Calibri"/>
+                                <w:rFonts w:ascii="Calibri" w:hAnsi="Calibri" w:cs="Calibri"/>
                                 <w:i w:val="0"/>
                                 <w:iCs w:val="0"/>
+                                <w:noProof/>
                               </w:rPr>
                             </w:pPr>
                             <w:r>
                               <w:rPr>
-                                <w:rFonts w:ascii="Calibri" w:hAnsi="Calibri"/>
-                                <w:i w:val="0"/>
-                                <w:iCs w:val="0"/>
-                                <w:noProof/>
-                              </w:rPr>
-                              <w:drawing>
-                                <wp:inline distT="0" distB="0" distL="0" distR="0" wp14:anchorId="7635C31E" wp14:editId="078B3CDB">
-                                  <wp:extent cx="2774838" cy="2233787"/>
-                                  <wp:effectExtent l="0" t="0" r="6462" b="0"/>
-                                  <wp:docPr id="3" name="graphics2"/>
-                                  <wp:cNvGraphicFramePr/>
-                                  <a:graphic xmlns:a="http://schemas.openxmlformats.org/drawingml/2006/main">
-                                    <a:graphicData uri="http://schemas.openxmlformats.org/drawingml/2006/picture">
-                                      <pic:pic xmlns:pic="http://schemas.openxmlformats.org/drawingml/2006/picture">
-                                        <pic:nvPicPr>
-                                          <pic:cNvPr id="0" name=""/>
-                                          <pic:cNvPicPr/>
-                                        </pic:nvPicPr>
-                                        <pic:blipFill>
-                                          <a:blip r:embed="rId11">
-                                            <a:lum/>
-                                            <a:alphaModFix/>
-                                          </a:blip>
-                                          <a:srcRect/>
-                                          <a:stretch>
-                                            <a:fillRect/>
-                                          </a:stretch>
-                                        </pic:blipFill>
-                                        <pic:spPr>
-                                          <a:xfrm>
-                                            <a:off x="0" y="0"/>
-                                            <a:ext cx="2774838" cy="2233787"/>
-                                          </a:xfrm>
-                                          <a:prstGeom prst="rect">
-                                            <a:avLst/>
-                                          </a:prstGeom>
-                                          <a:ln>
-                                            <a:noFill/>
-                                            <a:prstDash/>
-                                          </a:ln>
-                                        </pic:spPr>
-                                      </pic:pic>
-                                    </a:graphicData>
-                                  </a:graphic>
-                                </wp:inline>
-                              </w:drawing>
-                            </w:r>
-                            <w:r>
-                              <w:rPr>
-                                <w:rFonts w:ascii="Calibri" w:hAnsi="Calibri"/>
+                                <w:rFonts w:ascii="Calibri" w:hAnsi="Calibri" w:cs="Calibri"/>
                                 <w:b/>
                                 <w:bCs/>
                                 <w:i w:val="0"/>
@@ -2105,7 +2447,7 @@
                             </w:r>
                             <w:r>
                               <w:rPr>
-                                <w:rFonts w:ascii="Calibri" w:hAnsi="Calibri"/>
+                                <w:rFonts w:ascii="Calibri" w:hAnsi="Calibri" w:cs="Calibri"/>
                                 <w:i w:val="0"/>
                                 <w:iCs w:val="0"/>
                               </w:rPr>
@@ -2114,7 +2456,10 @@
                           </w:p>
                         </w:txbxContent>
                       </wps:txbx>
-                      <wps:bodyPr vert="horz" wrap="none" lIns="0" tIns="0" rIns="0" bIns="0" compatLnSpc="0">
+                      <wps:bodyPr rot="0" spcFirstLastPara="0" vertOverflow="overflow" horzOverflow="overflow" vert="horz" wrap="square" lIns="0" tIns="0" rIns="0" bIns="0" numCol="1" spcCol="0" rtlCol="0" fromWordArt="0" anchor="t" anchorCtr="0" forceAA="0" compatLnSpc="1">
+                        <a:prstTxWarp prst="textNoShape">
+                          <a:avLst/>
+                        </a:prstTxWarp>
                         <a:spAutoFit/>
                       </wps:bodyPr>
                     </wps:wsp>
@@ -2125,71 +2470,23 @@
           </mc:Choice>
           <mc:Fallback>
             <w:pict>
-              <v:shape w14:anchorId="48A8437A" id="Frame2" o:spid="_x0000_s1027" type="#_x0000_t202" style="position:absolute;margin-left:298.3pt;margin-top:42.45pt;width:235.35pt;height:145.9pt;z-index:2;visibility:visible;mso-wrap-style:none;mso-wrap-distance-left:9pt;mso-wrap-distance-top:0;mso-wrap-distance-right:9pt;mso-wrap-distance-bottom:0;mso-position-horizontal:absolute;mso-position-horizontal-relative:text;mso-position-vertical:absolute;mso-position-vertical-relative:text;v-text-anchor:top" o:gfxdata="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" filled="f" stroked="f">
+              <v:shape w14:anchorId="3B395BC0" id="Text Box 17" o:spid="_x0000_s1031" type="#_x0000_t202" style="position:absolute;margin-left:333.5pt;margin-top:57.5pt;width:218.45pt;height:.05pt;z-index:-251652096;visibility:visible;mso-wrap-style:square;mso-wrap-distance-left:9pt;mso-wrap-distance-top:0;mso-wrap-distance-right:9pt;mso-wrap-distance-bottom:0;mso-position-horizontal:absolute;mso-position-horizontal-relative:text;mso-position-vertical:absolute;mso-position-vertical-relative:text;v-text-anchor:top" o:gfxdata="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" stroked="f">
                 <v:textbox style="mso-fit-shape-to-text:t" inset="0,0,0,0">
                   <w:txbxContent>
                     <w:p>
                       <w:pPr>
-                        <w:pStyle w:val="Figure"/>
+                        <w:pStyle w:val="Caption"/>
                         <w:jc w:val="center"/>
                         <w:rPr>
-                          <w:rFonts w:ascii="Calibri" w:hAnsi="Calibri"/>
+                          <w:rFonts w:ascii="Calibri" w:hAnsi="Calibri" w:cs="Calibri"/>
                           <w:i w:val="0"/>
                           <w:iCs w:val="0"/>
+                          <w:noProof/>
                         </w:rPr>
                       </w:pPr>
                       <w:r>
                         <w:rPr>
-                          <w:rFonts w:ascii="Calibri" w:hAnsi="Calibri"/>
-                          <w:i w:val="0"/>
-                          <w:iCs w:val="0"/>
-                          <w:noProof/>
-                        </w:rPr>
-                        <w:drawing>
-                          <wp:inline distT="0" distB="0" distL="0" distR="0" wp14:anchorId="7635C31E" wp14:editId="078B3CDB">
-                            <wp:extent cx="2774838" cy="2233787"/>
-                            <wp:effectExtent l="0" t="0" r="6462" b="0"/>
-                            <wp:docPr id="3" name="graphics2"/>
-                            <wp:cNvGraphicFramePr/>
-                            <a:graphic xmlns:a="http://schemas.openxmlformats.org/drawingml/2006/main">
-                              <a:graphicData uri="http://schemas.openxmlformats.org/drawingml/2006/picture">
-                                <pic:pic xmlns:pic="http://schemas.openxmlformats.org/drawingml/2006/picture">
-                                  <pic:nvPicPr>
-                                    <pic:cNvPr id="0" name=""/>
-                                    <pic:cNvPicPr/>
-                                  </pic:nvPicPr>
-                                  <pic:blipFill>
-                                    <a:blip r:embed="rId11">
-                                      <a:lum/>
-                                      <a:alphaModFix/>
-                                    </a:blip>
-                                    <a:srcRect/>
-                                    <a:stretch>
-                                      <a:fillRect/>
-                                    </a:stretch>
-                                  </pic:blipFill>
-                                  <pic:spPr>
-                                    <a:xfrm>
-                                      <a:off x="0" y="0"/>
-                                      <a:ext cx="2774838" cy="2233787"/>
-                                    </a:xfrm>
-                                    <a:prstGeom prst="rect">
-                                      <a:avLst/>
-                                    </a:prstGeom>
-                                    <a:ln>
-                                      <a:noFill/>
-                                      <a:prstDash/>
-                                    </a:ln>
-                                  </pic:spPr>
-                                </pic:pic>
-                              </a:graphicData>
-                            </a:graphic>
-                          </wp:inline>
-                        </w:drawing>
-                      </w:r>
-                      <w:r>
-                        <w:rPr>
-                          <w:rFonts w:ascii="Calibri" w:hAnsi="Calibri"/>
+                          <w:rFonts w:ascii="Calibri" w:hAnsi="Calibri" w:cs="Calibri"/>
                           <w:b/>
                           <w:bCs/>
                           <w:i w:val="0"/>
@@ -2199,7 +2496,7 @@
                       </w:r>
                       <w:r>
                         <w:rPr>
-                          <w:rFonts w:ascii="Calibri" w:hAnsi="Calibri"/>
+                          <w:rFonts w:ascii="Calibri" w:hAnsi="Calibri" w:cs="Calibri"/>
                           <w:i w:val="0"/>
                           <w:iCs w:val="0"/>
                         </w:rPr>
@@ -2208,7 +2505,7 @@
                     </w:p>
                   </w:txbxContent>
                 </v:textbox>
-                <w10:wrap type="square"/>
+                <w10:wrap type="tight"/>
               </v:shape>
             </w:pict>
           </mc:Fallback>
@@ -2219,323 +2516,6 @@
           <w:rFonts w:ascii="Calibri" w:hAnsi="Calibri"/>
         </w:rPr>
         <w:tab/>
-        <w:t xml:space="preserve">To deal with this issue programmers long ago developed local VCSs that had a simple database that kept  </w:t>
-      </w:r>
-      <w:r>
-        <w:rPr>
-          <w:rFonts w:ascii="Calibri" w:hAnsi="Calibri"/>
-        </w:rPr>
-        <w:tab/>
-        <w:t xml:space="preserve">all the changes to files under revision control. With Git this is quite simply all of the contents within your </w:t>
-      </w:r>
-      <w:r>
-        <w:rPr>
-          <w:rFonts w:ascii="Calibri" w:hAnsi="Calibri"/>
-        </w:rPr>
-        <w:tab/>
-      </w:r>
-      <w:r>
-        <w:rPr>
-          <w:rFonts w:ascii="Calibri" w:hAnsi="Calibri"/>
-          <w:i/>
-          <w:iCs/>
-        </w:rPr>
-        <w:t>.git</w:t>
-      </w:r>
-      <w:r>
-        <w:rPr>
-          <w:rFonts w:ascii="Calibri" w:hAnsi="Calibri"/>
-        </w:rPr>
-        <w:t>/ dir, plain and simple!</w:t>
-      </w:r>
-    </w:p>
-    <w:p>
-      <w:pPr>
-        <w:pStyle w:val="Heading3"/>
-        <w:autoSpaceDE w:val="0"/>
-        <w:spacing w:before="0" w:after="0"/>
-        <w:rPr>
-          <w:rFonts w:ascii="Calibri" w:hAnsi="Calibri"/>
-          <w:sz w:val="24"/>
-          <w:szCs w:val="24"/>
-        </w:rPr>
-      </w:pPr>
-      <w:r>
-        <w:rPr>
-          <w:rFonts w:ascii="Calibri" w:hAnsi="Calibri"/>
-          <w:noProof/>
-          <w:sz w:val="24"/>
-          <w:szCs w:val="24"/>
-        </w:rPr>
-        <mc:AlternateContent>
-          <mc:Choice Requires="wps">
-            <w:drawing>
-              <wp:anchor distT="0" distB="0" distL="114300" distR="114300" simplePos="0" relativeHeight="4" behindDoc="0" locked="0" layoutInCell="1" allowOverlap="1" wp14:anchorId="57E2217A" wp14:editId="192B368A">
-                <wp:simplePos x="0" y="0"/>
-                <wp:positionH relativeFrom="column">
-                  <wp:posOffset>4549322</wp:posOffset>
-                </wp:positionH>
-                <wp:positionV relativeFrom="paragraph">
-                  <wp:posOffset>257769</wp:posOffset>
-                </wp:positionV>
-                <wp:extent cx="730422" cy="133593"/>
-                <wp:effectExtent l="0" t="0" r="12528" b="18807"/>
-                <wp:wrapNone/>
-                <wp:docPr id="5" name="Text Box 5"/>
-                <wp:cNvGraphicFramePr/>
-                <a:graphic xmlns:a="http://schemas.openxmlformats.org/drawingml/2006/main">
-                  <a:graphicData uri="http://schemas.microsoft.com/office/word/2010/wordprocessingShape">
-                    <wps:wsp>
-                      <wps:cNvSpPr txBox="1"/>
-                      <wps:spPr>
-                        <a:xfrm>
-                          <a:off x="0" y="0"/>
-                          <a:ext cx="730422" cy="133593"/>
-                        </a:xfrm>
-                        <a:prstGeom prst="rect">
-                          <a:avLst/>
-                        </a:prstGeom>
-                        <a:noFill/>
-                        <a:ln>
-                          <a:noFill/>
-                        </a:ln>
-                      </wps:spPr>
-                      <wps:txbx>
-                        <w:txbxContent>
-                          <w:p>
-                            <w:r>
-                              <w:rPr>
-                                <w:rFonts w:ascii="Calibri" w:hAnsi="Calibri"/>
-                                <w:i/>
-                                <w:iCs/>
-                                <w:sz w:val="16"/>
-                                <w:szCs w:val="16"/>
-                              </w:rPr>
-                              <w:t xml:space="preserve">“.git/“ </w:t>
-                            </w:r>
-                            <w:r>
-                              <w:rPr>
-                                <w:rFonts w:ascii="Calibri" w:hAnsi="Calibri"/>
-                                <w:sz w:val="16"/>
-                                <w:szCs w:val="16"/>
-                              </w:rPr>
-                              <w:t>directory</w:t>
-                            </w:r>
-                          </w:p>
-                        </w:txbxContent>
-                      </wps:txbx>
-                      <wps:bodyPr vert="horz" wrap="none" lIns="0" tIns="0" rIns="0" bIns="0" compatLnSpc="0">
-                        <a:noAutofit/>
-                      </wps:bodyPr>
-                    </wps:wsp>
-                  </a:graphicData>
-                </a:graphic>
-              </wp:anchor>
-            </w:drawing>
-          </mc:Choice>
-          <mc:Fallback>
-            <w:pict>
-              <v:shape w14:anchorId="57E2217A" id="Text Box 5" o:spid="_x0000_s1028" type="#_x0000_t202" style="position:absolute;margin-left:358.2pt;margin-top:20.3pt;width:57.5pt;height:10.5pt;z-index:4;visibility:visible;mso-wrap-style:none;mso-wrap-distance-left:9pt;mso-wrap-distance-top:0;mso-wrap-distance-right:9pt;mso-wrap-distance-bottom:0;mso-position-horizontal:absolute;mso-position-horizontal-relative:text;mso-position-vertical:absolute;mso-position-vertical-relative:text;v-text-anchor:top" o:gfxdata="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" filled="f" stroked="f">
-                <v:textbox inset="0,0,0,0">
-                  <w:txbxContent>
-                    <w:p>
-                      <w:r>
-                        <w:rPr>
-                          <w:rFonts w:ascii="Calibri" w:hAnsi="Calibri"/>
-                          <w:i/>
-                          <w:iCs/>
-                          <w:sz w:val="16"/>
-                          <w:szCs w:val="16"/>
-                        </w:rPr>
-                        <w:t xml:space="preserve">“.git/“ </w:t>
-                      </w:r>
-                      <w:r>
-                        <w:rPr>
-                          <w:rFonts w:ascii="Calibri" w:hAnsi="Calibri"/>
-                          <w:sz w:val="16"/>
-                          <w:szCs w:val="16"/>
-                        </w:rPr>
-                        <w:t>directory</w:t>
-                      </w:r>
-                    </w:p>
-                  </w:txbxContent>
-                </v:textbox>
-              </v:shape>
-            </w:pict>
-          </mc:Fallback>
-        </mc:AlternateContent>
-      </w:r>
-    </w:p>
-    <w:p>
-      <w:pPr>
-        <w:pStyle w:val="Heading3"/>
-        <w:autoSpaceDE w:val="0"/>
-        <w:spacing w:before="0" w:after="0"/>
-        <w:rPr>
-          <w:rFonts w:ascii="Calibri" w:hAnsi="Calibri"/>
-          <w:sz w:val="24"/>
-          <w:szCs w:val="24"/>
-        </w:rPr>
-      </w:pPr>
-      <w:r>
-        <w:rPr>
-          <w:rFonts w:ascii="Calibri" w:hAnsi="Calibri"/>
-          <w:sz w:val="24"/>
-          <w:szCs w:val="24"/>
-        </w:rPr>
-        <w:t>Remote Version Control Systems</w:t>
-      </w:r>
-    </w:p>
-    <w:p>
-      <w:pPr>
-        <w:pStyle w:val="Textbody"/>
-        <w:autoSpaceDE w:val="0"/>
-        <w:spacing w:after="0"/>
-        <w:rPr>
-          <w:rFonts w:ascii="Calibri" w:hAnsi="Calibri"/>
-        </w:rPr>
-      </w:pPr>
-      <w:r>
-        <w:rPr>
-          <w:rFonts w:ascii="Calibri" w:hAnsi="Calibri"/>
-        </w:rPr>
-        <w:tab/>
-        <w:t xml:space="preserve">Take your local </w:t>
-      </w:r>
-      <w:r>
-        <w:rPr>
-          <w:rFonts w:ascii="Calibri" w:hAnsi="Calibri"/>
-          <w:i/>
-          <w:iCs/>
-        </w:rPr>
-        <w:t>.git/</w:t>
-      </w:r>
-      <w:r>
-        <w:rPr>
-          <w:rFonts w:ascii="Calibri" w:hAnsi="Calibri"/>
-        </w:rPr>
-        <w:t xml:space="preserve"> and store its master version on a </w:t>
-      </w:r>
-      <w:r>
-        <w:rPr>
-          <w:rFonts w:ascii="Calibri" w:hAnsi="Calibri"/>
-        </w:rPr>
-        <w:tab/>
-        <w:t xml:space="preserve">remote server, with a clean and snappy interface. </w:t>
-      </w:r>
-      <w:r>
-        <w:rPr>
-          <w:rFonts w:ascii="Calibri" w:hAnsi="Calibri"/>
-        </w:rPr>
-        <w:tab/>
-      </w:r>
-    </w:p>
-    <w:p>
-      <w:pPr>
-        <w:pStyle w:val="Textbody"/>
-        <w:autoSpaceDE w:val="0"/>
-        <w:spacing w:after="0"/>
-        <w:rPr>
-          <w:rFonts w:ascii="Calibri" w:hAnsi="Calibri"/>
-        </w:rPr>
-      </w:pPr>
-    </w:p>
-    <w:p>
-      <w:pPr>
-        <w:pStyle w:val="Textbody"/>
-        <w:autoSpaceDE w:val="0"/>
-        <w:spacing w:after="0"/>
-        <w:rPr>
-          <w:rFonts w:ascii="Calibri" w:hAnsi="Calibri"/>
-        </w:rPr>
-      </w:pPr>
-      <w:r>
-        <w:rPr>
-          <w:rFonts w:ascii="Calibri" w:hAnsi="Calibri"/>
-        </w:rPr>
-        <w:tab/>
-        <w:t xml:space="preserve">Most commonly this is encountered with GitHub, </w:t>
-      </w:r>
-      <w:r>
-        <w:rPr>
-          <w:rFonts w:ascii="Calibri" w:hAnsi="Calibri"/>
-        </w:rPr>
-        <w:tab/>
-        <w:t xml:space="preserve">where </w:t>
-      </w:r>
-      <w:r>
-        <w:rPr>
-          <w:rFonts w:ascii="Calibri" w:hAnsi="Calibri"/>
-          <w:i/>
-          <w:iCs/>
-        </w:rPr>
-        <w:t>.git/</w:t>
-      </w:r>
-      <w:r>
-        <w:rPr>
-          <w:rFonts w:ascii="Calibri" w:hAnsi="Calibri"/>
-        </w:rPr>
-        <w:t xml:space="preserve"> is stored (</w:t>
-      </w:r>
-      <w:r>
-        <w:rPr>
-          <w:rFonts w:ascii="Calibri" w:hAnsi="Calibri"/>
-          <w:i/>
-          <w:iCs/>
-        </w:rPr>
-        <w:t>pushed</w:t>
-      </w:r>
-      <w:r>
-        <w:rPr>
-          <w:rFonts w:ascii="Calibri" w:hAnsi="Calibri"/>
-        </w:rPr>
-        <w:t>) and retrieved (</w:t>
-      </w:r>
-      <w:r>
-        <w:rPr>
-          <w:rFonts w:ascii="Calibri" w:hAnsi="Calibri"/>
-          <w:i/>
-          <w:iCs/>
-        </w:rPr>
-        <w:t>pulled</w:t>
-      </w:r>
-      <w:r>
-        <w:rPr>
-          <w:rFonts w:ascii="Calibri" w:hAnsi="Calibri"/>
-        </w:rPr>
-        <w:t xml:space="preserve">). </w:t>
-      </w:r>
-      <w:r>
-        <w:rPr>
-          <w:rFonts w:ascii="Calibri" w:hAnsi="Calibri"/>
-        </w:rPr>
-        <w:tab/>
-      </w:r>
-    </w:p>
-    <w:p>
-      <w:pPr>
-        <w:pStyle w:val="Textbody"/>
-        <w:autoSpaceDE w:val="0"/>
-        <w:spacing w:after="0"/>
-        <w:rPr>
-          <w:rFonts w:ascii="Calibri" w:hAnsi="Calibri"/>
-        </w:rPr>
-      </w:pPr>
-    </w:p>
-    <w:p>
-      <w:pPr>
-        <w:pStyle w:val="Textbody"/>
-        <w:autoSpaceDE w:val="0"/>
-        <w:spacing w:after="0"/>
-        <w:rPr>
-          <w:rFonts w:ascii="Calibri" w:hAnsi="Calibri"/>
-        </w:rPr>
-      </w:pPr>
-      <w:r>
-        <w:rPr>
-          <w:rFonts w:ascii="Calibri" w:hAnsi="Calibri"/>
-        </w:rPr>
-        <w:tab/>
         <w:t>That's it!</w:t>
       </w:r>
     </w:p>
@@ -2655,13 +2635,7 @@
           <w:rFonts w:ascii="Calibri" w:hAnsi="Calibri"/>
         </w:rPr>
         <w:tab/>
-        <w:t>prim</w:t>
-      </w:r>
-      <w:r>
-        <w:rPr>
-          <w:rFonts w:ascii="Calibri" w:hAnsi="Calibri"/>
-        </w:rPr>
-        <w:t>ary software used to implement version control.</w:t>
+        <w:t>primary software used to implement version control.</w:t>
       </w:r>
     </w:p>
     <w:p>
@@ -2738,13 +2712,7 @@
           <w:rFonts w:ascii="Calibri" w:hAnsi="Calibri"/>
         </w:rPr>
         <w:tab/>
-        <w:t xml:space="preserve">strung together into </w:t>
-      </w:r>
-      <w:r>
-        <w:rPr>
-          <w:rFonts w:ascii="Calibri" w:hAnsi="Calibri"/>
-        </w:rPr>
-        <w:t xml:space="preserve">branches, forming a large tree of progress &amp; activity, with the output of </w:t>
+        <w:t xml:space="preserve">strung together into branches, forming a large tree of progress &amp; activity, with the output of </w:t>
       </w:r>
       <w:r>
         <w:rPr>
@@ -2829,19 +2797,7 @@
           <w:rFonts w:ascii="Calibri" w:hAnsi="Calibri"/>
         </w:rPr>
         <w:tab/>
-        <w:t>A</w:t>
-      </w:r>
-      <w:r>
-        <w:rPr>
-          <w:rFonts w:ascii="Calibri" w:hAnsi="Calibri"/>
-        </w:rPr>
-        <w:t xml:space="preserve"> file archive where a large amount of source </w:t>
-      </w:r>
-      <w:r>
-        <w:rPr>
-          <w:rFonts w:ascii="Calibri" w:hAnsi="Calibri"/>
-        </w:rPr>
-        <w:t>code</w:t>
+        <w:t>A file archive where a large amount of source code</w:t>
       </w:r>
       <w:r>
         <w:rPr>
@@ -2909,15 +2865,7 @@
           <w:i/>
           <w:iCs/>
         </w:rPr>
-        <w:t>t</w:t>
-      </w:r>
-      <w:r>
-        <w:rPr>
-          <w:rFonts w:ascii="Calibri" w:hAnsi="Calibri"/>
-          <w:i/>
-          <w:iCs/>
-        </w:rPr>
-        <w:t>ags</w:t>
+        <w:t>tags</w:t>
       </w:r>
       <w:r>
         <w:rPr>
@@ -3206,13 +3154,7 @@
           <w:rFonts w:ascii="Calibri" w:hAnsi="Calibri"/>
         </w:rPr>
         <w:tab/>
-        <w:t>created them</w:t>
-      </w:r>
-      <w:r>
-        <w:rPr>
-          <w:rFonts w:ascii="Calibri" w:hAnsi="Calibri"/>
-        </w:rPr>
-        <w:t xml:space="preserve"> and 6-20 debugged &amp; finalized them, completing the idea and PoC</w:t>
+        <w:t>created them and 6-20 debugged &amp; finalized them, completing the idea and PoC</w:t>
       </w:r>
     </w:p>
     <w:p>
@@ -3409,13 +3351,7 @@
           <w:rFonts w:ascii="Calibri" w:hAnsi="Calibri"/>
         </w:rPr>
         <w:tab/>
-        <w:t xml:space="preserve">Node </w:t>
-      </w:r>
-      <w:r>
-        <w:rPr>
-          <w:rFonts w:ascii="Calibri" w:hAnsi="Calibri"/>
-        </w:rPr>
-        <w:t>sitting at the end of a branch</w:t>
+        <w:t>Node sitting at the end of a branch</w:t>
       </w:r>
     </w:p>
     <w:p>
@@ -3575,13 +3511,7 @@
           <w:rFonts w:ascii="Calibri" w:hAnsi="Calibri"/>
         </w:rPr>
         <w:tab/>
-        <w:t>*'SHA' is the algorithm</w:t>
-      </w:r>
-      <w:r>
-        <w:rPr>
-          <w:rFonts w:ascii="Calibri" w:hAnsi="Calibri"/>
-        </w:rPr>
-        <w:t xml:space="preserve">, which generates a 40 character stream given an input blob of </w:t>
+        <w:t xml:space="preserve">*'SHA' is the algorithm, which generates a 40 character stream given an input blob of </w:t>
       </w:r>
       <w:r>
         <w:rPr>
@@ -3705,15 +3635,7 @@
           <w:i/>
           <w:iCs/>
         </w:rPr>
-        <w:t>git checkout</w:t>
-      </w:r>
-      <w:r>
-        <w:rPr>
-          <w:rFonts w:ascii="Calibri" w:hAnsi="Calibri"/>
-          <w:i/>
-          <w:iCs/>
-        </w:rPr>
-        <w:t xml:space="preserve"> some_tag</w:t>
+        <w:t>git checkout some_tag</w:t>
       </w:r>
       <w:r>
         <w:rPr>
@@ -3844,13 +3766,7 @@
           <w:rFonts w:ascii="Calibri" w:hAnsi="Calibri"/>
         </w:rPr>
         <w:tab/>
-        <w:t xml:space="preserve">and if no branches in the repo this is where all content in the </w:t>
-      </w:r>
-      <w:r>
-        <w:rPr>
-          <w:rFonts w:ascii="Calibri" w:hAnsi="Calibri"/>
-        </w:rPr>
-        <w:t>repository lives!</w:t>
+        <w:t>and if no branches in the repo this is where all content in the repository lives!</w:t>
       </w:r>
     </w:p>
     <w:p>
@@ -4356,6 +4272,199 @@
         <w:autoSpaceDE w:val="0"/>
         <w:rPr>
           <w:rFonts w:ascii="Calibri,Bold" w:eastAsia="Calibri,Bold" w:hAnsi="Calibri,Bold" w:cs="Calibri,Bold"/>
+          <w:b/>
+          <w:bCs/>
+        </w:rPr>
+      </w:pPr>
+      <w:r>
+        <w:rPr>
+          <w:rFonts w:ascii="Calibri,Bold" w:eastAsia="Calibri,Bold" w:hAnsi="Calibri,Bold" w:cs="Calibri,Bold"/>
+          <w:b/>
+          <w:bCs/>
+        </w:rPr>
+        <w:t>Push to Remote Repo</w:t>
+      </w:r>
+    </w:p>
+    <w:p>
+      <w:pPr>
+        <w:pStyle w:val="Standard"/>
+        <w:autoSpaceDE w:val="0"/>
+        <w:rPr>
+          <w:rFonts w:ascii="Calibri,Bold" w:eastAsia="Calibri,Bold" w:hAnsi="Calibri,Bold" w:cs="Calibri,Bold"/>
+          <w:i/>
+          <w:iCs/>
+        </w:rPr>
+      </w:pPr>
+      <w:r>
+        <w:rPr>
+          <w:rFonts w:ascii="Calibri,Bold" w:eastAsia="Calibri,Bold" w:hAnsi="Calibri,Bold" w:cs="Calibri,Bold"/>
+        </w:rPr>
+        <w:t xml:space="preserve">    </w:t>
+      </w:r>
+      <w:r>
+        <w:rPr>
+          <w:rFonts w:ascii="Calibri,Bold" w:eastAsia="Calibri,Bold" w:hAnsi="Calibri,Bold" w:cs="Calibri,Bold"/>
+          <w:i/>
+          <w:iCs/>
+        </w:rPr>
+        <w:t>git push</w:t>
+      </w:r>
+    </w:p>
+    <w:p>
+      <w:pPr>
+        <w:pStyle w:val="Standard"/>
+        <w:autoSpaceDE w:val="0"/>
+        <w:rPr>
+          <w:rFonts w:ascii="Calibri,Bold" w:eastAsia="Calibri,Bold" w:hAnsi="Calibri,Bold" w:cs="Calibri,Bold"/>
+          <w:i/>
+          <w:iCs/>
+        </w:rPr>
+      </w:pPr>
+    </w:p>
+    <w:p>
+      <w:pPr>
+        <w:pStyle w:val="Standard"/>
+        <w:autoSpaceDE w:val="0"/>
+        <w:rPr>
+          <w:rFonts w:ascii="Calibri,Bold" w:eastAsia="Calibri,Bold" w:hAnsi="Calibri,Bold" w:cs="Calibri,Bold"/>
+          <w:b/>
+          <w:bCs/>
+        </w:rPr>
+      </w:pPr>
+      <w:r>
+        <w:rPr>
+          <w:rFonts w:ascii="Calibri,Bold" w:eastAsia="Calibri,Bold" w:hAnsi="Calibri,Bold" w:cs="Calibri,Bold"/>
+          <w:b/>
+          <w:bCs/>
+        </w:rPr>
+        <w:t>Pull from a Remote Repo</w:t>
+      </w:r>
+    </w:p>
+    <w:p>
+      <w:pPr>
+        <w:pStyle w:val="Standard"/>
+        <w:autoSpaceDE w:val="0"/>
+        <w:rPr>
+          <w:rFonts w:ascii="Calibri,Bold" w:eastAsia="Calibri,Bold" w:hAnsi="Calibri,Bold" w:cs="Calibri,Bold"/>
+        </w:rPr>
+      </w:pPr>
+      <w:r>
+        <w:rPr>
+          <w:rFonts w:ascii="Calibri,Bold" w:eastAsia="Calibri,Bold" w:hAnsi="Calibri,Bold" w:cs="Calibri,Bold"/>
+          <w:i/>
+          <w:iCs/>
+        </w:rPr>
+        <w:t xml:space="preserve">    git fetch</w:t>
+      </w:r>
+      <w:r>
+        <w:rPr>
+          <w:rFonts w:ascii="Calibri,Bold" w:eastAsia="Calibri,Bold" w:hAnsi="Calibri,Bold" w:cs="Calibri,Bold"/>
+          <w:i/>
+          <w:iCs/>
+        </w:rPr>
+        <w:tab/>
+      </w:r>
+      <w:r>
+        <w:rPr>
+          <w:rFonts w:ascii="Calibri,Bold" w:eastAsia="Calibri,Bold" w:hAnsi="Calibri,Bold" w:cs="Calibri,Bold"/>
+          <w:i/>
+          <w:iCs/>
+        </w:rPr>
+        <w:tab/>
+      </w:r>
+      <w:r>
+        <w:rPr>
+          <w:rFonts w:ascii="Calibri,Bold" w:eastAsia="Calibri,Bold" w:hAnsi="Calibri,Bold" w:cs="Calibri,Bold"/>
+          <w:i/>
+          <w:iCs/>
+        </w:rPr>
+        <w:tab/>
+      </w:r>
+      <w:r>
+        <w:rPr>
+          <w:rFonts w:ascii="Calibri,Bold" w:eastAsia="Calibri,Bold" w:hAnsi="Calibri,Bold" w:cs="Calibri,Bold"/>
+          <w:i/>
+          <w:iCs/>
+        </w:rPr>
+        <w:tab/>
+      </w:r>
+      <w:r>
+        <w:rPr>
+          <w:rFonts w:ascii="Calibri,Bold" w:eastAsia="Calibri,Bold" w:hAnsi="Calibri,Bold" w:cs="Calibri,Bold"/>
+        </w:rPr>
+        <w:t>(first to sync)</w:t>
+      </w:r>
+    </w:p>
+    <w:p>
+      <w:pPr>
+        <w:pStyle w:val="Standard"/>
+        <w:autoSpaceDE w:val="0"/>
+        <w:rPr>
+          <w:rFonts w:ascii="Calibri,Bold" w:eastAsia="Calibri,Bold" w:hAnsi="Calibri,Bold" w:cs="Calibri,Bold"/>
+        </w:rPr>
+      </w:pPr>
+      <w:r>
+        <w:rPr>
+          <w:rFonts w:ascii="Calibri,Bold" w:eastAsia="Calibri,Bold" w:hAnsi="Calibri,Bold" w:cs="Calibri,Bold"/>
+          <w:i/>
+          <w:iCs/>
+        </w:rPr>
+        <w:t xml:space="preserve">   git pull –all</w:t>
+      </w:r>
+      <w:r>
+        <w:rPr>
+          <w:rFonts w:ascii="Calibri,Bold" w:eastAsia="Calibri,Bold" w:hAnsi="Calibri,Bold" w:cs="Calibri,Bold"/>
+          <w:i/>
+          <w:iCs/>
+        </w:rPr>
+        <w:tab/>
+      </w:r>
+      <w:r>
+        <w:rPr>
+          <w:rFonts w:ascii="Calibri,Bold" w:eastAsia="Calibri,Bold" w:hAnsi="Calibri,Bold" w:cs="Calibri,Bold"/>
+          <w:i/>
+          <w:iCs/>
+        </w:rPr>
+        <w:tab/>
+      </w:r>
+      <w:r>
+        <w:rPr>
+          <w:rFonts w:ascii="Calibri,Bold" w:eastAsia="Calibri,Bold" w:hAnsi="Calibri,Bold" w:cs="Calibri,Bold"/>
+          <w:i/>
+          <w:iCs/>
+        </w:rPr>
+        <w:tab/>
+      </w:r>
+      <w:r>
+        <w:rPr>
+          <w:rFonts w:ascii="Calibri,Bold" w:eastAsia="Calibri,Bold" w:hAnsi="Calibri,Bold" w:cs="Calibri,Bold"/>
+          <w:i/>
+          <w:iCs/>
+        </w:rPr>
+        <w:tab/>
+      </w:r>
+      <w:r>
+        <w:rPr>
+          <w:rFonts w:ascii="Calibri,Bold" w:eastAsia="Calibri,Bold" w:hAnsi="Calibri,Bold" w:cs="Calibri,Bold"/>
+        </w:rPr>
+        <w:t>(second to grab)</w:t>
+      </w:r>
+    </w:p>
+    <w:p>
+      <w:pPr>
+        <w:pStyle w:val="Standard"/>
+        <w:autoSpaceDE w:val="0"/>
+        <w:rPr>
+          <w:rFonts w:ascii="Calibri,Bold" w:eastAsia="Calibri,Bold" w:hAnsi="Calibri,Bold" w:cs="Calibri,Bold"/>
+        </w:rPr>
+      </w:pPr>
+    </w:p>
+    <w:p>
+      <w:pPr>
+        <w:pStyle w:val="Standard"/>
+        <w:autoSpaceDE w:val="0"/>
+        <w:rPr>
+          <w:rFonts w:ascii="Calibri,Bold" w:eastAsia="Calibri,Bold" w:hAnsi="Calibri,Bold" w:cs="Calibri,Bold"/>
           <w:sz w:val="20"/>
           <w:szCs w:val="20"/>
         </w:rPr>
@@ -4391,15 +4500,7 @@
           <w:i/>
           <w:iCs/>
         </w:rPr>
-        <w:t xml:space="preserve">    git </w:t>
-      </w:r>
-      <w:r>
-        <w:rPr>
-          <w:rFonts w:ascii="Calibri,Italic" w:eastAsia="Calibri,Italic" w:hAnsi="Calibri,Italic" w:cs="Calibri,Italic"/>
-          <w:i/>
-          <w:iCs/>
-        </w:rPr>
-        <w:t>reset --hard</w:t>
+        <w:t xml:space="preserve">    git reset --hard</w:t>
       </w:r>
     </w:p>
     <w:p>
@@ -4625,14 +4726,7 @@
           <w:rFonts w:ascii="Calibri" w:eastAsia="Calibri,Bold" w:hAnsi="Calibri" w:cs="Calibri,Bold"/>
           <w:color w:val="000000"/>
         </w:rPr>
-        <w:t xml:space="preserve">') </w:t>
-      </w:r>
-      <w:r>
-        <w:rPr>
-          <w:rFonts w:ascii="Calibri" w:eastAsia="Calibri,Bold" w:hAnsi="Calibri" w:cs="Calibri,Bold"/>
-          <w:color w:val="000000"/>
-        </w:rPr>
-        <w:t>Anytime work gets sticky and things won't successfully complete this gets easy, just force it</w:t>
+        <w:t>') Anytime work gets sticky and things won't successfully complete this gets easy, just force it</w:t>
       </w:r>
     </w:p>
     <w:p>
@@ -5041,15 +5135,7 @@
           <w:i/>
           <w:iCs/>
         </w:rPr>
-        <w:t>git c</w:t>
-      </w:r>
-      <w:r>
-        <w:rPr>
-          <w:rFonts w:ascii="Calibri" w:eastAsia="Calibri,Bold" w:hAnsi="Calibri" w:cs="Calibri,Bold"/>
-          <w:i/>
-          <w:iCs/>
-        </w:rPr>
-        <w:t>ommit</w:t>
+        <w:t>git commit</w:t>
       </w:r>
       <w:r>
         <w:rPr>
@@ -5193,13 +5279,7 @@
         <w:rPr>
           <w:rFonts w:ascii="Calibri" w:eastAsia="Calibri,Bold" w:hAnsi="Calibri" w:cs="Calibri,Bold"/>
         </w:rPr>
-        <w:t xml:space="preserve">Reset the repo to it's </w:t>
-      </w:r>
-      <w:r>
-        <w:rPr>
-          <w:rFonts w:ascii="Calibri" w:eastAsia="Calibri,Bold" w:hAnsi="Calibri" w:cs="Calibri,Bold"/>
-        </w:rPr>
-        <w:t>initial state (value of commit &lt;</w:t>
+        <w:t>Reset the repo to it's initial state (value of commit &lt;</w:t>
       </w:r>
       <w:r>
         <w:rPr>
@@ -5280,7 +5360,7 @@
         <w:tab/>
         <w:t xml:space="preserve">Go to </w:t>
       </w:r>
-      <w:hyperlink r:id="rId12" w:history="1">
+      <w:hyperlink r:id="rId13" w:history="1">
         <w:r>
           <w:rPr>
             <w:rFonts w:ascii="Calibri,Bold" w:eastAsia="Calibri,Bold" w:hAnsi="Calibri,Bold" w:cs="Calibri,Bold"/>
@@ -5302,13 +5382,7 @@
           <w:rFonts w:ascii="Calibri,Bold" w:eastAsia="Calibri,Bold" w:hAnsi="Calibri,Bold" w:cs="Calibri,Bold"/>
         </w:rPr>
         <w:tab/>
-        <w:t xml:space="preserve">Select 'New </w:t>
-      </w:r>
-      <w:r>
-        <w:rPr>
-          <w:rFonts w:ascii="Calibri,Bold" w:eastAsia="Calibri,Bold" w:hAnsi="Calibri,Bold" w:cs="Calibri,Bold"/>
-        </w:rPr>
-        <w:t>Repository' and enter a Repository name</w:t>
+        <w:t>Select 'New Repository' and enter a Repository name</w:t>
       </w:r>
     </w:p>
     <w:p>
@@ -5372,7 +5446,7 @@
         </w:rPr>
         <w:t xml:space="preserve">git clone </w:t>
       </w:r>
-      <w:hyperlink r:id="rId13" w:history="1">
+      <w:hyperlink r:id="rId14" w:history="1">
         <w:r>
           <w:rPr>
             <w:rFonts w:ascii="Calibri,Bold" w:eastAsia="Calibri,Bold" w:hAnsi="Calibri,Bold" w:cs="Calibri,Bold"/>
@@ -5393,13 +5467,7 @@
           <w:rFonts w:ascii="Calibri,Bold" w:eastAsia="Calibri,Bold" w:hAnsi="Calibri,Bold" w:cs="Calibri,Bold"/>
         </w:rPr>
         <w:tab/>
-        <w:t>&lt;- The repo is n</w:t>
-      </w:r>
-      <w:r>
-        <w:rPr>
-          <w:rFonts w:ascii="Calibri,Bold" w:eastAsia="Calibri,Bold" w:hAnsi="Calibri,Bold" w:cs="Calibri,Bold"/>
-        </w:rPr>
-        <w:t>ow ready for use</w:t>
+        <w:t>&lt;- The repo is now ready for use</w:t>
       </w:r>
     </w:p>
     <w:p>
@@ -5579,13 +5647,7 @@
         <w:rPr>
           <w:rFonts w:ascii="Calibri" w:eastAsia="Calibri,Bold" w:hAnsi="Calibri" w:cs="Calibri,Bold"/>
         </w:rPr>
-        <w:t xml:space="preserve">Confirm </w:t>
-      </w:r>
-      <w:r>
-        <w:rPr>
-          <w:rFonts w:ascii="Calibri" w:eastAsia="Calibri,Bold" w:hAnsi="Calibri" w:cs="Calibri,Bold"/>
-        </w:rPr>
-        <w:t>correct staging</w:t>
+        <w:t>Confirm correct staging</w:t>
       </w:r>
     </w:p>
     <w:p>
@@ -5829,13 +5891,7 @@
           <w:rFonts w:ascii="Calibri" w:eastAsia="Calibri,Bold" w:hAnsi="Calibri" w:cs="Calibri,Bold"/>
         </w:rPr>
         <w:tab/>
-        <w:t xml:space="preserve">- Push to remote repo. Use </w:t>
-      </w:r>
-      <w:r>
-        <w:rPr>
-          <w:rFonts w:ascii="Calibri" w:eastAsia="Calibri,Bold" w:hAnsi="Calibri" w:cs="Calibri,Bold"/>
-        </w:rPr>
-        <w:t>'-f' if tricky or painful!</w:t>
+        <w:t>- Push to remote repo. Use '-f' if tricky or painful!</w:t>
       </w:r>
     </w:p>
     <w:p>
@@ -5937,13 +5993,7 @@
           <w:rFonts w:ascii="Calibri" w:eastAsia="Calibri,Bold" w:hAnsi="Calibri" w:cs="Calibri,Bold"/>
         </w:rPr>
         <w:tab/>
-        <w:t xml:space="preserve">- Push to remote repo. Use </w:t>
-      </w:r>
-      <w:r>
-        <w:rPr>
-          <w:rFonts w:ascii="Calibri" w:eastAsia="Calibri,Bold" w:hAnsi="Calibri" w:cs="Calibri,Bold"/>
-        </w:rPr>
-        <w:t>'-f' if tricky or painful!</w:t>
+        <w:t>- Push to remote repo. Use '-f' if tricky or painful!</w:t>
       </w:r>
     </w:p>
     <w:p>
@@ -6091,13 +6141,7 @@
         <w:rPr>
           <w:rFonts w:ascii="Calibri" w:eastAsia="Calibri" w:hAnsi="Calibri" w:cs="Calibri"/>
         </w:rPr>
-        <w:t xml:space="preserve">all </w:t>
-      </w:r>
-      <w:r>
-        <w:rPr>
-          <w:rFonts w:ascii="Calibri" w:eastAsia="Calibri" w:hAnsi="Calibri" w:cs="Calibri"/>
-        </w:rPr>
-        <w:t>settings (deployment &amp; development, all!)</w:t>
+        <w:t>all settings (deployment &amp; development, all!)</w:t>
       </w:r>
     </w:p>
     <w:p>
@@ -6185,13 +6229,7 @@
         <w:rPr>
           <w:rFonts w:ascii="Calibri" w:eastAsia="Calibri" w:hAnsi="Calibri" w:cs="Calibri"/>
         </w:rPr>
-        <w:t>Only one version of a project (or any file of the project!) is ever le</w:t>
-      </w:r>
-      <w:r>
-        <w:rPr>
-          <w:rFonts w:ascii="Calibri" w:eastAsia="Calibri" w:hAnsi="Calibri" w:cs="Calibri"/>
-        </w:rPr>
-        <w:t>ft present in the repository at a given time.</w:t>
+        <w:t>Only one version of a project (or any file of the project!) is ever left present in the repository at a given time.</w:t>
       </w:r>
     </w:p>
     <w:p>
@@ -6250,13 +6288,7 @@
         <w:rPr>
           <w:rFonts w:ascii="Calibri" w:eastAsia="Calibri" w:hAnsi="Calibri" w:cs="Calibri"/>
         </w:rPr>
-        <w:t xml:space="preserve">Keep dev &amp; experimentation local, on your PC. Only push to the server (GitHub) when you want to share or keep record </w:t>
-      </w:r>
-      <w:r>
-        <w:rPr>
-          <w:rFonts w:ascii="Calibri" w:eastAsia="Calibri" w:hAnsi="Calibri" w:cs="Calibri"/>
-        </w:rPr>
-        <w:t>else. Otherwise stay out!</w:t>
+        <w:t>Keep dev &amp; experimentation local, on your PC. Only push to the server (GitHub) when you want to share or keep record else. Otherwise stay out!</w:t>
       </w:r>
     </w:p>
     <w:p>
@@ -6350,15 +6382,7 @@
           <w:sz w:val="22"/>
           <w:szCs w:val="22"/>
         </w:rPr>
-        <w:t xml:space="preserve">  Memorize these, to heart. This is 100% of what is needed to successfully implement &amp; </w:t>
-      </w:r>
-      <w:r>
-        <w:rPr>
-          <w:rFonts w:ascii="Calibri" w:eastAsia="Calibri" w:hAnsi="Calibri" w:cs="Calibri"/>
-          <w:sz w:val="22"/>
-          <w:szCs w:val="22"/>
-        </w:rPr>
-        <w:t>maintain source code control.</w:t>
+        <w:t xml:space="preserve">  Memorize these, to heart. This is 100% of what is needed to successfully implement &amp; maintain source code control.</w:t>
       </w:r>
     </w:p>
     <w:p>
@@ -6713,15 +6737,7 @@
           <w:sz w:val="22"/>
           <w:szCs w:val="22"/>
         </w:rPr>
-        <w:t xml:space="preserve">&gt;” (reset to a specific </w:t>
-      </w:r>
-      <w:r>
-        <w:rPr>
-          <w:rFonts w:ascii="Calibri" w:eastAsia="Calibri" w:hAnsi="Calibri" w:cs="Calibri"/>
-          <w:sz w:val="22"/>
-          <w:szCs w:val="22"/>
-        </w:rPr>
-        <w:t>commit)</w:t>
+        <w:t>&gt;” (reset to a specific commit)</w:t>
       </w:r>
     </w:p>
     <w:p>
@@ -7079,13 +7095,7 @@
         <w:rPr>
           <w:rFonts w:ascii="Calibri" w:eastAsia="CourierNew" w:hAnsi="Calibri" w:cs="CourierNew"/>
         </w:rPr>
-        <w:t xml:space="preserve"> use through the en</w:t>
-      </w:r>
-      <w:r>
-        <w:rPr>
-          <w:rFonts w:ascii="Calibri" w:eastAsia="CourierNew" w:hAnsi="Calibri" w:cs="CourierNew"/>
-        </w:rPr>
-        <w:t>tire product cycle, including</w:t>
+        <w:t xml:space="preserve"> use through the entire product cycle, including</w:t>
       </w:r>
     </w:p>
     <w:p>
@@ -7235,13 +7245,7 @@
         <w:rPr>
           <w:rFonts w:ascii="Calibri" w:eastAsia="CourierNew" w:hAnsi="Calibri" w:cs="CourierNew"/>
         </w:rPr>
-        <w:t xml:space="preserve"> In communication the numbering schema used is decided at the time of use, e.</w:t>
-      </w:r>
-      <w:r>
-        <w:rPr>
-          <w:rFonts w:ascii="Calibri" w:eastAsia="CourierNew" w:hAnsi="Calibri" w:cs="CourierNew"/>
-        </w:rPr>
-        <w:t>g. -</w:t>
+        <w:t xml:space="preserve"> In communication the numbering schema used is decided at the time of use, e.g. -</w:t>
       </w:r>
     </w:p>
     <w:p>
@@ -7350,13 +7354,7 @@
         <w:rPr>
           <w:rFonts w:ascii="Calibri" w:eastAsia="CourierNew" w:hAnsi="Calibri" w:cs="CourierNew"/>
         </w:rPr>
-        <w:t xml:space="preserve"> Product Naming is independent of the revision numbering. Revision numbering is primarily an internal tool, and may be used externally when </w:t>
-      </w:r>
-      <w:r>
-        <w:rPr>
-          <w:rFonts w:ascii="Calibri" w:eastAsia="CourierNew" w:hAnsi="Calibri" w:cs="CourierNew"/>
-        </w:rPr>
-        <w:t>needed.</w:t>
+        <w:t xml:space="preserve"> Product Naming is independent of the revision numbering. Revision numbering is primarily an internal tool, and may be used externally when needed.</w:t>
       </w:r>
     </w:p>
     <w:p>
@@ -7408,7 +7406,7 @@
           <w:rFonts w:ascii="Calibri" w:eastAsia="CourierNew" w:hAnsi="Calibri" w:cs="CourierNew"/>
         </w:rPr>
       </w:pPr>
-      <w:hyperlink r:id="rId14" w:history="1">
+      <w:hyperlink r:id="rId15" w:history="1">
         <w:r>
           <w:rPr>
             <w:rFonts w:ascii="Calibri" w:eastAsia="CourierNew" w:hAnsi="Calibri" w:cs="CourierNew"/>
@@ -7492,7 +7490,7 @@
         </w:rPr>
         <w:t xml:space="preserve"> -  </w:t>
       </w:r>
-      <w:hyperlink r:id="rId15" w:history="1">
+      <w:hyperlink r:id="rId16" w:history="1">
         <w:r>
           <w:rPr>
             <w:rFonts w:ascii="Calibri,Bold" w:eastAsia="Calibri,Bold" w:hAnsi="Calibri,Bold" w:cs="Calibri,Bold"/>
@@ -7530,15 +7528,7 @@
           <w:sz w:val="22"/>
           <w:szCs w:val="22"/>
         </w:rPr>
-        <w:t>Your repo is a record of all contents within it's root directory. When you make commits to this repo/directory, you place snapshots in ti</w:t>
-      </w:r>
-      <w:r>
-        <w:rPr>
-          <w:rFonts w:ascii="Calibri,Bold" w:eastAsia="Calibri,Bold" w:hAnsi="Calibri,Bold" w:cs="Calibri,Bold"/>
-          <w:sz w:val="22"/>
-          <w:szCs w:val="22"/>
-        </w:rPr>
-        <w:t>me and in order of this content, recording how it changes, etc. A sequence of these commits is then called a branch, it is that simple!</w:t>
+        <w:t>Your repo is a record of all contents within it's root directory. When you make commits to this repo/directory, you place snapshots in time and in order of this content, recording how it changes, etc. A sequence of these commits is then called a branch, it is that simple!</w:t>
       </w:r>
     </w:p>
     <w:p>
@@ -7586,6 +7576,7 @@
       <w:pPr>
         <w:pStyle w:val="Standard"/>
         <w:autoSpaceDE w:val="0"/>
+        <w:spacing w:after="240"/>
         <w:rPr>
           <w:rFonts w:ascii="Calibri,Bold" w:eastAsia="Calibri,Bold" w:hAnsi="Calibri,Bold" w:cs="Calibri,Bold"/>
           <w:sz w:val="22"/>
@@ -7602,7 +7593,7 @@
         <mc:AlternateContent>
           <mc:Choice Requires="wps">
             <w:drawing>
-              <wp:anchor distT="0" distB="0" distL="114300" distR="114300" simplePos="0" relativeHeight="6" behindDoc="0" locked="0" layoutInCell="1" allowOverlap="1" wp14:anchorId="29D81138" wp14:editId="611956F3">
+              <wp:anchor distT="0" distB="0" distL="114300" distR="114300" simplePos="0" relativeHeight="4294966278" behindDoc="0" locked="0" layoutInCell="1" allowOverlap="1" wp14:anchorId="29D81138" wp14:editId="7C80D7BE">
                 <wp:simplePos x="0" y="0"/>
                 <wp:positionH relativeFrom="column">
                   <wp:align>center</wp:align>
@@ -7637,14 +7628,8 @@
                           <w:p>
                             <w:pPr>
                               <w:pStyle w:val="Figure"/>
+                              <w:keepNext/>
                               <w:jc w:val="center"/>
-                              <w:rPr>
-                                <w:rFonts w:ascii="Arial" w:hAnsi="Arial"/>
-                                <w:i w:val="0"/>
-                                <w:iCs w:val="0"/>
-                                <w:sz w:val="18"/>
-                                <w:szCs w:val="18"/>
-                              </w:rPr>
                             </w:pPr>
                             <w:r>
                               <w:rPr>
@@ -7669,7 +7654,7 @@
                                           <pic:cNvPicPr/>
                                         </pic:nvPicPr>
                                         <pic:blipFill>
-                                          <a:blip r:embed="rId16">
+                                          <a:blip r:embed="rId17">
                                             <a:lum/>
                                             <a:alphaModFix/>
                                           </a:blip>
@@ -7697,27 +7682,34 @@
                                 </wp:inline>
                               </w:drawing>
                             </w:r>
+                          </w:p>
+                          <w:p>
+                            <w:pPr>
+                              <w:pStyle w:val="Caption"/>
+                              <w:jc w:val="center"/>
+                              <w:rPr>
+                                <w:rFonts w:ascii="Calibri" w:hAnsi="Calibri" w:cs="Calibri"/>
+                                <w:i w:val="0"/>
+                                <w:iCs w:val="0"/>
+                              </w:rPr>
+                            </w:pPr>
                             <w:r>
                               <w:rPr>
-                                <w:rFonts w:ascii="Arial" w:hAnsi="Arial"/>
+                                <w:rFonts w:ascii="Calibri" w:hAnsi="Calibri" w:cs="Calibri"/>
                                 <w:b/>
                                 <w:bCs/>
                                 <w:i w:val="0"/>
                                 <w:iCs w:val="0"/>
-                                <w:sz w:val="18"/>
-                                <w:szCs w:val="18"/>
                               </w:rPr>
-                              <w:t xml:space="preserve">Figure 3: </w:t>
+                              <w:t>Figure 3:</w:t>
                             </w:r>
                             <w:r>
                               <w:rPr>
-                                <w:rFonts w:ascii="Arial" w:hAnsi="Arial"/>
+                                <w:rFonts w:ascii="Calibri" w:hAnsi="Calibri" w:cs="Calibri"/>
                                 <w:i w:val="0"/>
                                 <w:iCs w:val="0"/>
-                                <w:sz w:val="18"/>
-                                <w:szCs w:val="18"/>
                               </w:rPr>
-                              <w:t>Branch Example</w:t>
+                              <w:t xml:space="preserve"> Branch Example</w:t>
                             </w:r>
                           </w:p>
                         </w:txbxContent>
@@ -7733,20 +7725,14 @@
           </mc:Choice>
           <mc:Fallback>
             <w:pict>
-              <v:shape w14:anchorId="29D81138" id="Frame3" o:spid="_x0000_s1029" type="#_x0000_t202" style="position:absolute;margin-left:0;margin-top:0;width:326.3pt;height:136.5pt;z-index:6;visibility:visible;mso-wrap-style:none;mso-wrap-distance-left:9pt;mso-wrap-distance-top:0;mso-wrap-distance-right:9pt;mso-wrap-distance-bottom:0;mso-position-horizontal:center;mso-position-horizontal-relative:text;mso-position-vertical:top;mso-position-vertical-relative:text;v-text-anchor:top" o:gfxdata="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" filled="f" stroked="f">
+              <v:shape w14:anchorId="29D81138" id="Frame3" o:spid="_x0000_s1032" type="#_x0000_t202" style="position:absolute;margin-left:0;margin-top:0;width:326.3pt;height:136.5pt;z-index:-1018;visibility:visible;mso-wrap-style:none;mso-wrap-distance-left:9pt;mso-wrap-distance-top:0;mso-wrap-distance-right:9pt;mso-wrap-distance-bottom:0;mso-position-horizontal:center;mso-position-horizontal-relative:text;mso-position-vertical:top;mso-position-vertical-relative:text;v-text-anchor:top" o:gfxdata="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" filled="f" stroked="f">
                 <v:textbox style="mso-fit-shape-to-text:t" inset="0,0,0,0">
                   <w:txbxContent>
                     <w:p>
                       <w:pPr>
                         <w:pStyle w:val="Figure"/>
+                        <w:keepNext/>
                         <w:jc w:val="center"/>
-                        <w:rPr>
-                          <w:rFonts w:ascii="Arial" w:hAnsi="Arial"/>
-                          <w:i w:val="0"/>
-                          <w:iCs w:val="0"/>
-                          <w:sz w:val="18"/>
-                          <w:szCs w:val="18"/>
-                        </w:rPr>
                       </w:pPr>
                       <w:r>
                         <w:rPr>
@@ -7771,7 +7757,7 @@
                                     <pic:cNvPicPr/>
                                   </pic:nvPicPr>
                                   <pic:blipFill>
-                                    <a:blip r:embed="rId16">
+                                    <a:blip r:embed="rId17">
                                       <a:lum/>
                                       <a:alphaModFix/>
                                     </a:blip>
@@ -7799,27 +7785,34 @@
                           </wp:inline>
                         </w:drawing>
                       </w:r>
+                    </w:p>
+                    <w:p>
+                      <w:pPr>
+                        <w:pStyle w:val="Caption"/>
+                        <w:jc w:val="center"/>
+                        <w:rPr>
+                          <w:rFonts w:ascii="Calibri" w:hAnsi="Calibri" w:cs="Calibri"/>
+                          <w:i w:val="0"/>
+                          <w:iCs w:val="0"/>
+                        </w:rPr>
+                      </w:pPr>
                       <w:r>
                         <w:rPr>
-                          <w:rFonts w:ascii="Arial" w:hAnsi="Arial"/>
+                          <w:rFonts w:ascii="Calibri" w:hAnsi="Calibri" w:cs="Calibri"/>
                           <w:b/>
                           <w:bCs/>
                           <w:i w:val="0"/>
                           <w:iCs w:val="0"/>
-                          <w:sz w:val="18"/>
-                          <w:szCs w:val="18"/>
                         </w:rPr>
-                        <w:t xml:space="preserve">Figure 3: </w:t>
+                        <w:t>Figure 3:</w:t>
                       </w:r>
                       <w:r>
                         <w:rPr>
-                          <w:rFonts w:ascii="Arial" w:hAnsi="Arial"/>
+                          <w:rFonts w:ascii="Calibri" w:hAnsi="Calibri" w:cs="Calibri"/>
                           <w:i w:val="0"/>
                           <w:iCs w:val="0"/>
-                          <w:sz w:val="18"/>
-                          <w:szCs w:val="18"/>
                         </w:rPr>
-                        <w:t>Branch Example</w:t>
+                        <w:t xml:space="preserve"> Branch Example</w:t>
                       </w:r>
                     </w:p>
                   </w:txbxContent>
@@ -7830,17 +7823,6 @@
           </mc:Fallback>
         </mc:AlternateContent>
       </w:r>
-    </w:p>
-    <w:p>
-      <w:pPr>
-        <w:pStyle w:val="Standard"/>
-        <w:autoSpaceDE w:val="0"/>
-        <w:rPr>
-          <w:rFonts w:ascii="Calibri,Bold" w:eastAsia="Calibri,Bold" w:hAnsi="Calibri,Bold" w:cs="Calibri,Bold"/>
-          <w:sz w:val="22"/>
-          <w:szCs w:val="22"/>
-        </w:rPr>
-      </w:pPr>
       <w:r>
         <w:rPr>
           <w:rFonts w:ascii="Calibri,Bold" w:eastAsia="Calibri,Bold" w:hAnsi="Calibri,Bold" w:cs="Calibri,Bold"/>
@@ -7853,250 +7835,106 @@
     <w:p>
       <w:pPr>
         <w:pStyle w:val="Standard"/>
+        <w:keepNext/>
         <w:autoSpaceDE w:val="0"/>
         <w:jc w:val="center"/>
-        <w:rPr>
-          <w:rFonts w:ascii="Calibri,Bold" w:eastAsia="Calibri,Bold" w:hAnsi="Calibri,Bold" w:cs="Calibri,Bold"/>
-          <w:sz w:val="22"/>
-          <w:szCs w:val="22"/>
-        </w:rPr>
-      </w:pPr>
-    </w:p>
-    <w:p>
-      <w:pPr>
-        <w:pStyle w:val="Standard"/>
-        <w:autoSpaceDE w:val="0"/>
-        <w:rPr>
-          <w:rFonts w:ascii="Calibri,Bold" w:eastAsia="Calibri,Bold" w:hAnsi="Calibri,Bold" w:cs="Calibri,Bold"/>
+      </w:pPr>
+      <w:r>
+        <w:rPr>
+          <w:rFonts w:ascii="Arial" w:hAnsi="Arial"/>
+          <w:i/>
+          <w:iCs/>
+          <w:noProof/>
+          <w:sz w:val="18"/>
+          <w:szCs w:val="18"/>
+        </w:rPr>
+        <w:drawing>
+          <wp:inline distT="0" distB="0" distL="0" distR="0" wp14:anchorId="2CDB330E" wp14:editId="0299F769">
+            <wp:extent cx="3831889" cy="5299364"/>
+            <wp:effectExtent l="0" t="0" r="0" b="0"/>
+            <wp:docPr id="8" name="graphics4"/>
+            <wp:cNvGraphicFramePr/>
+            <a:graphic xmlns:a="http://schemas.openxmlformats.org/drawingml/2006/main">
+              <a:graphicData uri="http://schemas.openxmlformats.org/drawingml/2006/picture">
+                <pic:pic xmlns:pic="http://schemas.openxmlformats.org/drawingml/2006/picture">
+                  <pic:nvPicPr>
+                    <pic:cNvPr id="0" name=""/>
+                    <pic:cNvPicPr/>
+                  </pic:nvPicPr>
+                  <pic:blipFill>
+                    <a:blip r:embed="rId18">
+                      <a:lum/>
+                      <a:alphaModFix/>
+                    </a:blip>
+                    <a:srcRect/>
+                    <a:stretch>
+                      <a:fillRect/>
+                    </a:stretch>
+                  </pic:blipFill>
+                  <pic:spPr>
+                    <a:xfrm>
+                      <a:off x="0" y="0"/>
+                      <a:ext cx="3873746" cy="5357251"/>
+                    </a:xfrm>
+                    <a:prstGeom prst="rect">
+                      <a:avLst/>
+                    </a:prstGeom>
+                    <a:ln>
+                      <a:noFill/>
+                      <a:prstDash/>
+                    </a:ln>
+                  </pic:spPr>
+                </pic:pic>
+              </a:graphicData>
+            </a:graphic>
+          </wp:inline>
+        </w:drawing>
+      </w:r>
+    </w:p>
+    <w:p>
+      <w:pPr>
+        <w:pStyle w:val="Caption"/>
+        <w:jc w:val="center"/>
+        <w:rPr>
+          <w:rFonts w:ascii="Calibri" w:eastAsia="Calibri,Bold" w:hAnsi="Calibri" w:cs="Calibri"/>
+          <w:i w:val="0"/>
+          <w:iCs w:val="0"/>
+          <w:sz w:val="22"/>
+          <w:szCs w:val="22"/>
+        </w:rPr>
+      </w:pPr>
+      <w:r>
+        <w:rPr>
+          <w:rFonts w:ascii="Calibri" w:hAnsi="Calibri" w:cs="Calibri"/>
           <w:b/>
           <w:bCs/>
-          <w:sz w:val="22"/>
-          <w:szCs w:val="22"/>
-        </w:rPr>
-      </w:pPr>
-      <w:r>
+          <w:i w:val="0"/>
+          <w:iCs w:val="0"/>
+        </w:rPr>
+        <w:t>Figure 4:</w:t>
+      </w:r>
+      <w:r>
+        <w:rPr>
+          <w:rFonts w:ascii="Calibri" w:hAnsi="Calibri" w:cs="Calibri"/>
+          <w:i w:val="0"/>
+          <w:iCs w:val="0"/>
+        </w:rPr>
+        <w:t xml:space="preserve"> Complex repo example with several branches</w:t>
+      </w:r>
+    </w:p>
+    <w:p>
+      <w:pPr>
+        <w:pStyle w:val="Standard"/>
+        <w:autoSpaceDE w:val="0"/>
         <w:rPr>
           <w:rFonts w:ascii="Calibri,Bold" w:eastAsia="Calibri,Bold" w:hAnsi="Calibri,Bold" w:cs="Calibri,Bold"/>
           <w:b/>
           <w:bCs/>
-          <w:noProof/>
-          <w:sz w:val="22"/>
-          <w:szCs w:val="22"/>
-        </w:rPr>
-        <w:lastRenderedPageBreak/>
-        <mc:AlternateContent>
-          <mc:Choice Requires="wps">
-            <w:drawing>
-              <wp:anchor distT="0" distB="0" distL="114300" distR="114300" simplePos="0" relativeHeight="8" behindDoc="0" locked="0" layoutInCell="1" allowOverlap="1" wp14:anchorId="24299EAB" wp14:editId="6BB8B94B">
-                <wp:simplePos x="0" y="0"/>
-                <wp:positionH relativeFrom="column">
-                  <wp:align>center</wp:align>
-                </wp:positionH>
-                <wp:positionV relativeFrom="paragraph">
-                  <wp:align>top</wp:align>
-                </wp:positionV>
-                <wp:extent cx="3256909" cy="4503968"/>
-                <wp:effectExtent l="0" t="0" r="0" b="0"/>
-                <wp:wrapTopAndBottom/>
-                <wp:docPr id="9" name="Frame4"/>
-                <wp:cNvGraphicFramePr/>
-                <a:graphic xmlns:a="http://schemas.openxmlformats.org/drawingml/2006/main">
-                  <a:graphicData uri="http://schemas.microsoft.com/office/word/2010/wordprocessingShape">
-                    <wps:wsp>
-                      <wps:cNvSpPr txBox="1"/>
-                      <wps:spPr>
-                        <a:xfrm>
-                          <a:off x="0" y="0"/>
-                          <a:ext cx="3256909" cy="4503968"/>
-                        </a:xfrm>
-                        <a:prstGeom prst="rect">
-                          <a:avLst/>
-                        </a:prstGeom>
-                        <a:ln>
-                          <a:noFill/>
-                          <a:prstDash/>
-                        </a:ln>
-                      </wps:spPr>
-                      <wps:txbx>
-                        <w:txbxContent>
-                          <w:p>
-                            <w:pPr>
-                              <w:pStyle w:val="Figure"/>
-                              <w:jc w:val="center"/>
-                              <w:rPr>
-                                <w:rFonts w:ascii="Arial" w:hAnsi="Arial"/>
-                                <w:i w:val="0"/>
-                                <w:iCs w:val="0"/>
-                                <w:sz w:val="18"/>
-                                <w:szCs w:val="18"/>
-                              </w:rPr>
-                            </w:pPr>
-                            <w:r>
-                              <w:rPr>
-                                <w:rFonts w:ascii="Arial" w:hAnsi="Arial"/>
-                                <w:i w:val="0"/>
-                                <w:iCs w:val="0"/>
-                                <w:noProof/>
-                                <w:sz w:val="18"/>
-                                <w:szCs w:val="18"/>
-                              </w:rPr>
-                              <w:drawing>
-                                <wp:inline distT="0" distB="0" distL="0" distR="0" wp14:anchorId="0BAF798F" wp14:editId="65D72CFA">
-                                  <wp:extent cx="3964289" cy="5482468"/>
-                                  <wp:effectExtent l="0" t="0" r="0" b="3932"/>
-                                  <wp:docPr id="8" name="graphics4"/>
-                                  <wp:cNvGraphicFramePr/>
-                                  <a:graphic xmlns:a="http://schemas.openxmlformats.org/drawingml/2006/main">
-                                    <a:graphicData uri="http://schemas.openxmlformats.org/drawingml/2006/picture">
-                                      <pic:pic xmlns:pic="http://schemas.openxmlformats.org/drawingml/2006/picture">
-                                        <pic:nvPicPr>
-                                          <pic:cNvPr id="0" name=""/>
-                                          <pic:cNvPicPr/>
-                                        </pic:nvPicPr>
-                                        <pic:blipFill>
-                                          <a:blip r:embed="rId17">
-                                            <a:lum/>
-                                            <a:alphaModFix/>
-                                          </a:blip>
-                                          <a:srcRect/>
-                                          <a:stretch>
-                                            <a:fillRect/>
-                                          </a:stretch>
-                                        </pic:blipFill>
-                                        <pic:spPr>
-                                          <a:xfrm>
-                                            <a:off x="0" y="0"/>
-                                            <a:ext cx="3964289" cy="5482468"/>
-                                          </a:xfrm>
-                                          <a:prstGeom prst="rect">
-                                            <a:avLst/>
-                                          </a:prstGeom>
-                                          <a:ln>
-                                            <a:noFill/>
-                                            <a:prstDash/>
-                                          </a:ln>
-                                        </pic:spPr>
-                                      </pic:pic>
-                                    </a:graphicData>
-                                  </a:graphic>
-                                </wp:inline>
-                              </w:drawing>
-                            </w:r>
-                            <w:r>
-                              <w:rPr>
-                                <w:rFonts w:ascii="Arial" w:hAnsi="Arial"/>
-                                <w:i w:val="0"/>
-                                <w:iCs w:val="0"/>
-                                <w:sz w:val="18"/>
-                                <w:szCs w:val="18"/>
-                              </w:rPr>
-                              <w:t>Figure 4: Complex repo example with several branches</w:t>
-                            </w:r>
-                          </w:p>
-                        </w:txbxContent>
-                      </wps:txbx>
-                      <wps:bodyPr vert="horz" wrap="none" lIns="0" tIns="0" rIns="0" bIns="0" compatLnSpc="0">
-                        <a:spAutoFit/>
-                      </wps:bodyPr>
-                    </wps:wsp>
-                  </a:graphicData>
-                </a:graphic>
-              </wp:anchor>
-            </w:drawing>
-          </mc:Choice>
-          <mc:Fallback>
-            <w:pict>
-              <v:shape w14:anchorId="24299EAB" id="Frame4" o:spid="_x0000_s1030" type="#_x0000_t202" style="position:absolute;margin-left:0;margin-top:0;width:256.45pt;height:354.65pt;z-index:8;visibility:visible;mso-wrap-style:none;mso-wrap-distance-left:9pt;mso-wrap-distance-top:0;mso-wrap-distance-right:9pt;mso-wrap-distance-bottom:0;mso-position-horizontal:center;mso-position-horizontal-relative:text;mso-position-vertical:top;mso-position-vertical-relative:text;v-text-anchor:top" o:gfxdata="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" filled="f" stroked="f">
-                <v:textbox style="mso-fit-shape-to-text:t" inset="0,0,0,0">
-                  <w:txbxContent>
-                    <w:p>
-                      <w:pPr>
-                        <w:pStyle w:val="Figure"/>
-                        <w:jc w:val="center"/>
-                        <w:rPr>
-                          <w:rFonts w:ascii="Arial" w:hAnsi="Arial"/>
-                          <w:i w:val="0"/>
-                          <w:iCs w:val="0"/>
-                          <w:sz w:val="18"/>
-                          <w:szCs w:val="18"/>
-                        </w:rPr>
-                      </w:pPr>
-                      <w:r>
-                        <w:rPr>
-                          <w:rFonts w:ascii="Arial" w:hAnsi="Arial"/>
-                          <w:i w:val="0"/>
-                          <w:iCs w:val="0"/>
-                          <w:noProof/>
-                          <w:sz w:val="18"/>
-                          <w:szCs w:val="18"/>
-                        </w:rPr>
-                        <w:drawing>
-                          <wp:inline distT="0" distB="0" distL="0" distR="0" wp14:anchorId="0BAF798F" wp14:editId="65D72CFA">
-                            <wp:extent cx="3964289" cy="5482468"/>
-                            <wp:effectExtent l="0" t="0" r="0" b="3932"/>
-                            <wp:docPr id="8" name="graphics4"/>
-                            <wp:cNvGraphicFramePr/>
-                            <a:graphic xmlns:a="http://schemas.openxmlformats.org/drawingml/2006/main">
-                              <a:graphicData uri="http://schemas.openxmlformats.org/drawingml/2006/picture">
-                                <pic:pic xmlns:pic="http://schemas.openxmlformats.org/drawingml/2006/picture">
-                                  <pic:nvPicPr>
-                                    <pic:cNvPr id="0" name=""/>
-                                    <pic:cNvPicPr/>
-                                  </pic:nvPicPr>
-                                  <pic:blipFill>
-                                    <a:blip r:embed="rId17">
-                                      <a:lum/>
-                                      <a:alphaModFix/>
-                                    </a:blip>
-                                    <a:srcRect/>
-                                    <a:stretch>
-                                      <a:fillRect/>
-                                    </a:stretch>
-                                  </pic:blipFill>
-                                  <pic:spPr>
-                                    <a:xfrm>
-                                      <a:off x="0" y="0"/>
-                                      <a:ext cx="3964289" cy="5482468"/>
-                                    </a:xfrm>
-                                    <a:prstGeom prst="rect">
-                                      <a:avLst/>
-                                    </a:prstGeom>
-                                    <a:ln>
-                                      <a:noFill/>
-                                      <a:prstDash/>
-                                    </a:ln>
-                                  </pic:spPr>
-                                </pic:pic>
-                              </a:graphicData>
-                            </a:graphic>
-                          </wp:inline>
-                        </w:drawing>
-                      </w:r>
-                      <w:r>
-                        <w:rPr>
-                          <w:rFonts w:ascii="Arial" w:hAnsi="Arial"/>
-                          <w:i w:val="0"/>
-                          <w:iCs w:val="0"/>
-                          <w:sz w:val="18"/>
-                          <w:szCs w:val="18"/>
-                        </w:rPr>
-                        <w:t>Figure 4: Complex repo example with several branches</w:t>
-                      </w:r>
-                    </w:p>
-                  </w:txbxContent>
-                </v:textbox>
-                <w10:wrap type="topAndBottom"/>
-              </v:shape>
-            </w:pict>
-          </mc:Fallback>
-        </mc:AlternateContent>
-      </w:r>
-    </w:p>
-    <w:p>
-      <w:pPr>
-        <w:pStyle w:val="Standard"/>
-        <w:pageBreakBefore/>
-        <w:autoSpaceDE w:val="0"/>
+          <w:sz w:val="22"/>
+          <w:szCs w:val="22"/>
+        </w:rPr>
+      </w:pPr>
+      <w:r>
         <w:rPr>
           <w:rFonts w:ascii="Calibri,Bold" w:eastAsia="Calibri,Bold" w:hAnsi="Calibri,Bold" w:cs="Calibri,Bold"/>
           <w:b/>
@@ -8104,15 +7942,6 @@
           <w:sz w:val="22"/>
           <w:szCs w:val="22"/>
         </w:rPr>
-      </w:pPr>
-      <w:r>
-        <w:rPr>
-          <w:rFonts w:ascii="Calibri,Bold" w:eastAsia="Calibri,Bold" w:hAnsi="Calibri,Bold" w:cs="Calibri,Bold"/>
-          <w:b/>
-          <w:bCs/>
-          <w:sz w:val="22"/>
-          <w:szCs w:val="22"/>
-        </w:rPr>
         <w:lastRenderedPageBreak/>
         <w:t>Appendix C – The Stash</w:t>
       </w:r>
@@ -8133,15 +7962,7 @@
           <w:sz w:val="22"/>
           <w:szCs w:val="22"/>
         </w:rPr>
-        <w:t>What happens when you have content you need to</w:t>
-      </w:r>
-      <w:r>
-        <w:rPr>
-          <w:rFonts w:ascii="Calibri,Bold" w:eastAsia="Calibri,Bold" w:hAnsi="Calibri,Bold" w:cs="Calibri,Bold"/>
-          <w:sz w:val="22"/>
-          <w:szCs w:val="22"/>
-        </w:rPr>
-        <w:t xml:space="preserve"> temporarily save, and come back for later? See below for some simple examples.</w:t>
+        <w:t>What happens when you have content you need to temporarily save, and come back for later? See below for some simple examples.</w:t>
       </w:r>
     </w:p>
     <w:p>
@@ -8210,15 +8031,7 @@
           <w:sz w:val="22"/>
           <w:szCs w:val="22"/>
         </w:rPr>
-        <w:t xml:space="preserve">When you need to go </w:t>
-      </w:r>
-      <w:r>
-        <w:rPr>
-          <w:rFonts w:ascii="Calibri,Bold" w:eastAsia="Calibri,Bold" w:hAnsi="Calibri,Bold" w:cs="Calibri,Bold"/>
-          <w:sz w:val="22"/>
-          <w:szCs w:val="22"/>
-        </w:rPr>
-        <w:t>out for a smoke break, and you'd like to save your work before you head out</w:t>
+        <w:t>When you need to go out for a smoke break, and you'd like to save your work before you head out</w:t>
       </w:r>
     </w:p>
     <w:p>
@@ -8316,17 +8129,7 @@
           <w:sz w:val="22"/>
           <w:szCs w:val="22"/>
         </w:rPr>
-        <w:t xml:space="preserve">Stash </w:t>
-      </w:r>
-      <w:r>
-        <w:rPr>
-          <w:rFonts w:ascii="Calibri,Bold" w:eastAsia="Calibri,Bold" w:hAnsi="Calibri,Bold" w:cs="Calibri,Bold"/>
-          <w:b/>
-          <w:bCs/>
-          <w:sz w:val="22"/>
-          <w:szCs w:val="22"/>
-        </w:rPr>
-        <w:t>Commands</w:t>
+        <w:t>Stash Commands</w:t>
       </w:r>
     </w:p>
     <w:p>
@@ -8594,17 +8397,7 @@
           <w:szCs w:val="22"/>
         </w:rPr>
         <w:tab/>
-        <w:t>stash@{0}: On master: new numbers add</w:t>
-      </w:r>
-      <w:r>
-        <w:rPr>
-          <w:rFonts w:ascii="Calibri,Bold" w:eastAsia="Calibri,Bold" w:hAnsi="Calibri,Bold" w:cs="Calibri,Bold"/>
-          <w:i/>
-          <w:iCs/>
-          <w:sz w:val="22"/>
-          <w:szCs w:val="22"/>
-        </w:rPr>
-        <w:t>ed</w:t>
+        <w:t>stash@{0}: On master: new numbers added</w:t>
       </w:r>
     </w:p>
     <w:p>
@@ -8644,7 +8437,7 @@
         <mc:AlternateContent>
           <mc:Choice Requires="wps">
             <w:drawing>
-              <wp:anchor distT="0" distB="0" distL="114300" distR="114300" simplePos="0" relativeHeight="10" behindDoc="0" locked="0" layoutInCell="1" allowOverlap="1" wp14:anchorId="28A974C6" wp14:editId="07F19398">
+              <wp:anchor distT="0" distB="0" distL="114300" distR="114300" simplePos="0" relativeHeight="4294966282" behindDoc="0" locked="0" layoutInCell="1" allowOverlap="1" wp14:anchorId="28A974C6" wp14:editId="670F28B3">
                 <wp:simplePos x="0" y="0"/>
                 <wp:positionH relativeFrom="column">
                   <wp:align>center</wp:align>
@@ -8679,12 +8472,8 @@
                           <w:p>
                             <w:pPr>
                               <w:pStyle w:val="Figure"/>
+                              <w:keepNext/>
                               <w:jc w:val="center"/>
-                              <w:rPr>
-                                <w:rFonts w:ascii="Arial" w:hAnsi="Arial"/>
-                                <w:i w:val="0"/>
-                                <w:iCs w:val="0"/>
-                              </w:rPr>
                             </w:pPr>
                             <w:r>
                               <w:rPr>
@@ -8707,7 +8496,7 @@
                                           <pic:cNvPicPr/>
                                         </pic:nvPicPr>
                                         <pic:blipFill>
-                                          <a:blip r:embed="rId18">
+                                          <a:blip r:embed="rId19">
                                             <a:lum/>
                                             <a:alphaModFix/>
                                           </a:blip>
@@ -8735,9 +8524,20 @@
                                 </wp:inline>
                               </w:drawing>
                             </w:r>
+                          </w:p>
+                          <w:p>
+                            <w:pPr>
+                              <w:pStyle w:val="Caption"/>
+                              <w:jc w:val="center"/>
+                              <w:rPr>
+                                <w:rFonts w:ascii="Calibri" w:hAnsi="Calibri" w:cs="Calibri"/>
+                                <w:i w:val="0"/>
+                                <w:iCs w:val="0"/>
+                              </w:rPr>
+                            </w:pPr>
                             <w:r>
                               <w:rPr>
-                                <w:rFonts w:ascii="Arial" w:hAnsi="Arial"/>
+                                <w:rFonts w:ascii="Calibri" w:hAnsi="Calibri" w:cs="Calibri"/>
                                 <w:b/>
                                 <w:bCs/>
                                 <w:i w:val="0"/>
@@ -8747,12 +8547,23 @@
                             </w:r>
                             <w:r>
                               <w:rPr>
-                                <w:rFonts w:ascii="Arial" w:hAnsi="Arial"/>
+                                <w:rFonts w:ascii="Calibri" w:hAnsi="Calibri" w:cs="Calibri"/>
                                 <w:i w:val="0"/>
                                 <w:iCs w:val="0"/>
                               </w:rPr>
                               <w:t xml:space="preserve"> Example of Stashed Repo</w:t>
                             </w:r>
+                          </w:p>
+                          <w:p>
+                            <w:pPr>
+                              <w:pStyle w:val="Figure"/>
+                              <w:jc w:val="center"/>
+                              <w:rPr>
+                                <w:rFonts w:ascii="Arial" w:hAnsi="Arial"/>
+                                <w:i w:val="0"/>
+                                <w:iCs w:val="0"/>
+                              </w:rPr>
+                            </w:pPr>
                           </w:p>
                         </w:txbxContent>
                       </wps:txbx>
@@ -8767,18 +8578,14 @@
           </mc:Choice>
           <mc:Fallback>
             <w:pict>
-              <v:shape w14:anchorId="28A974C6" id="Frame5" o:spid="_x0000_s1031" type="#_x0000_t202" style="position:absolute;margin-left:0;margin-top:0;width:225.1pt;height:301.05pt;z-index:10;visibility:visible;mso-wrap-style:none;mso-wrap-distance-left:9pt;mso-wrap-distance-top:0;mso-wrap-distance-right:9pt;mso-wrap-distance-bottom:0;mso-position-horizontal:center;mso-position-horizontal-relative:text;mso-position-vertical:top;mso-position-vertical-relative:text;v-text-anchor:top" o:gfxdata="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" filled="f" stroked="f">
+              <v:shape w14:anchorId="28A974C6" id="Frame5" o:spid="_x0000_s1033" type="#_x0000_t202" style="position:absolute;margin-left:0;margin-top:0;width:225.1pt;height:301.05pt;z-index:-1014;visibility:visible;mso-wrap-style:none;mso-wrap-distance-left:9pt;mso-wrap-distance-top:0;mso-wrap-distance-right:9pt;mso-wrap-distance-bottom:0;mso-position-horizontal:center;mso-position-horizontal-relative:text;mso-position-vertical:top;mso-position-vertical-relative:text;v-text-anchor:top" o:gfxdata="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" filled="f" stroked="f">
                 <v:textbox style="mso-fit-shape-to-text:t" inset="0,0,0,0">
                   <w:txbxContent>
                     <w:p>
                       <w:pPr>
                         <w:pStyle w:val="Figure"/>
+                        <w:keepNext/>
                         <w:jc w:val="center"/>
-                        <w:rPr>
-                          <w:rFonts w:ascii="Arial" w:hAnsi="Arial"/>
-                          <w:i w:val="0"/>
-                          <w:iCs w:val="0"/>
-                        </w:rPr>
                       </w:pPr>
                       <w:r>
                         <w:rPr>
@@ -8801,7 +8608,7 @@
                                     <pic:cNvPicPr/>
                                   </pic:nvPicPr>
                                   <pic:blipFill>
-                                    <a:blip r:embed="rId18">
+                                    <a:blip r:embed="rId19">
                                       <a:lum/>
                                       <a:alphaModFix/>
                                     </a:blip>
@@ -8829,9 +8636,20 @@
                           </wp:inline>
                         </w:drawing>
                       </w:r>
+                    </w:p>
+                    <w:p>
+                      <w:pPr>
+                        <w:pStyle w:val="Caption"/>
+                        <w:jc w:val="center"/>
+                        <w:rPr>
+                          <w:rFonts w:ascii="Calibri" w:hAnsi="Calibri" w:cs="Calibri"/>
+                          <w:i w:val="0"/>
+                          <w:iCs w:val="0"/>
+                        </w:rPr>
+                      </w:pPr>
                       <w:r>
                         <w:rPr>
-                          <w:rFonts w:ascii="Arial" w:hAnsi="Arial"/>
+                          <w:rFonts w:ascii="Calibri" w:hAnsi="Calibri" w:cs="Calibri"/>
                           <w:b/>
                           <w:bCs/>
                           <w:i w:val="0"/>
@@ -8841,12 +8659,23 @@
                       </w:r>
                       <w:r>
                         <w:rPr>
-                          <w:rFonts w:ascii="Arial" w:hAnsi="Arial"/>
+                          <w:rFonts w:ascii="Calibri" w:hAnsi="Calibri" w:cs="Calibri"/>
                           <w:i w:val="0"/>
                           <w:iCs w:val="0"/>
                         </w:rPr>
                         <w:t xml:space="preserve"> Example of Stashed Repo</w:t>
                       </w:r>
+                    </w:p>
+                    <w:p>
+                      <w:pPr>
+                        <w:pStyle w:val="Figure"/>
+                        <w:jc w:val="center"/>
+                        <w:rPr>
+                          <w:rFonts w:ascii="Arial" w:hAnsi="Arial"/>
+                          <w:i w:val="0"/>
+                          <w:iCs w:val="0"/>
+                        </w:rPr>
+                      </w:pPr>
                     </w:p>
                   </w:txbxContent>
                 </v:textbox>
@@ -8877,7 +8706,7 @@
       </w:r>
     </w:p>
     <w:sectPr>
-      <w:footerReference w:type="default" r:id="rId19"/>
+      <w:footerReference w:type="default" r:id="rId20"/>
       <w:pgSz w:w="11909" w:h="16834"/>
       <w:pgMar w:top="360" w:right="360" w:bottom="360" w:left="360" w:header="720" w:footer="720" w:gutter="0"/>
       <w:cols w:space="720"/>
@@ -12324,9 +12153,6 @@
   </w:style>
   <w:style w:type="paragraph" w:customStyle="1" w:styleId="Standard">
     <w:name w:val="Standard"/>
-    <w:rPr>
-      <w:lang/>
-    </w:rPr>
   </w:style>
   <w:style w:type="paragraph" w:customStyle="1" w:styleId="Heading">
     <w:name w:val="Heading"/>
@@ -12437,7 +12263,6 @@
     <w:rPr>
       <w:color w:val="000080"/>
       <w:u w:val="single"/>
-      <w:lang/>
     </w:rPr>
   </w:style>
   <w:style w:type="character" w:customStyle="1" w:styleId="NumberingSymbols">

</xml_diff>